<commit_message>
Add res for notification icon.
</commit_message>
<xml_diff>
--- a/SAP_2015_ANNUAL_PARTY/Server/SAP网络接口.docx
+++ b/SAP_2015_ANNUAL_PARTY/Server/SAP网络接口.docx
@@ -413,7 +413,6 @@
               </w:rPr>
               <w:t>：</w:t>
             </w:r>
-            <w:proofErr w:type="spellStart"/>
             <w:r>
               <w:rPr>
                 <w:rFonts w:ascii="Arial" w:hAnsi="Arial" w:cs="Times New Roman"/>
@@ -423,7 +422,6 @@
               </w:rPr>
               <w:t>scoreswitch</w:t>
             </w:r>
-            <w:proofErr w:type="spellEnd"/>
           </w:p>
         </w:tc>
       </w:tr>
@@ -1303,7 +1301,6 @@
               </w:rPr>
               <w:t>：</w:t>
             </w:r>
-            <w:proofErr w:type="spellStart"/>
             <w:r>
               <w:rPr>
                 <w:rFonts w:ascii="Arial" w:hAnsi="Arial" w:cs="Times New Roman"/>
@@ -1313,7 +1310,6 @@
               </w:rPr>
               <w:t>djstatus</w:t>
             </w:r>
-            <w:proofErr w:type="spellEnd"/>
           </w:p>
         </w:tc>
       </w:tr>
@@ -1601,14 +1597,12 @@
               </w:rPr>
               <w:t xml:space="preserve"> </w:t>
             </w:r>
-            <w:proofErr w:type="spellStart"/>
             <w:r>
               <w:rPr>
                 <w:color w:val="000000"/>
               </w:rPr>
               <w:t>gDemoJamVoteStatus</w:t>
             </w:r>
-            <w:proofErr w:type="spellEnd"/>
           </w:p>
         </w:tc>
         <w:tc>
@@ -1676,14 +1670,12 @@
               </w:rPr>
               <w:t xml:space="preserve">new </w:t>
             </w:r>
-            <w:proofErr w:type="spellStart"/>
             <w:r>
               <w:rPr>
                 <w:color w:val="000000"/>
               </w:rPr>
               <w:t>gDemoJamVoteStatus</w:t>
             </w:r>
-            <w:proofErr w:type="spellEnd"/>
           </w:p>
         </w:tc>
         <w:tc>
@@ -2178,7 +2170,6 @@
               </w:rPr>
               <w:t>：</w:t>
             </w:r>
-            <w:proofErr w:type="spellStart"/>
             <w:r>
               <w:rPr>
                 <w:rFonts w:ascii="Arial" w:hAnsi="Arial" w:cs="Times New Roman"/>
@@ -2188,7 +2179,6 @@
               </w:rPr>
               <w:t>svstatus</w:t>
             </w:r>
-            <w:proofErr w:type="spellEnd"/>
           </w:p>
         </w:tc>
       </w:tr>
@@ -2476,14 +2466,12 @@
               </w:rPr>
               <w:t xml:space="preserve"> </w:t>
             </w:r>
-            <w:proofErr w:type="spellStart"/>
             <w:r>
               <w:rPr>
                 <w:color w:val="000000"/>
               </w:rPr>
               <w:t>gSAPVoiceStatus</w:t>
             </w:r>
-            <w:proofErr w:type="spellEnd"/>
           </w:p>
         </w:tc>
         <w:tc>
@@ -2551,14 +2539,12 @@
               </w:rPr>
               <w:t xml:space="preserve">new </w:t>
             </w:r>
-            <w:proofErr w:type="spellStart"/>
             <w:r>
               <w:rPr>
                 <w:color w:val="000000"/>
               </w:rPr>
               <w:t>gSAPVoiceStatus</w:t>
             </w:r>
-            <w:proofErr w:type="spellEnd"/>
           </w:p>
         </w:tc>
         <w:tc>
@@ -3041,7 +3027,6 @@
                 <w:szCs w:val="20"/>
               </w:rPr>
             </w:pPr>
-            <w:proofErr w:type="spellStart"/>
             <w:r>
               <w:rPr>
                 <w:rFonts w:ascii="Arial" w:hAnsi="Arial" w:cs="Times New Roman" w:hint="eastAsia"/>
@@ -3060,7 +3045,6 @@
               </w:rPr>
               <w:t>sr</w:t>
             </w:r>
-            <w:proofErr w:type="spellEnd"/>
           </w:p>
         </w:tc>
         <w:tc>
@@ -3146,7 +3130,6 @@
                 <w:szCs w:val="20"/>
               </w:rPr>
             </w:pPr>
-            <w:proofErr w:type="spellStart"/>
             <w:r>
               <w:rPr>
                 <w:rFonts w:ascii="Arial" w:hAnsi="Arial" w:cs="Times New Roman" w:hint="eastAsia"/>
@@ -3165,7 +3148,6 @@
               </w:rPr>
               <w:t>wd</w:t>
             </w:r>
-            <w:proofErr w:type="spellEnd"/>
           </w:p>
         </w:tc>
         <w:tc>
@@ -3340,7 +3322,6 @@
                 <w:szCs w:val="22"/>
               </w:rPr>
             </w:pPr>
-            <w:proofErr w:type="spellStart"/>
             <w:r>
               <w:rPr>
                 <w:rFonts w:ascii="Arial" w:hAnsi="Arial" w:cs="Times New Roman" w:hint="eastAsia"/>
@@ -3359,7 +3340,6 @@
               </w:rPr>
               <w:t>esoult</w:t>
             </w:r>
-            <w:proofErr w:type="spellEnd"/>
           </w:p>
         </w:tc>
         <w:tc>
@@ -3403,7 +3383,6 @@
                 <w:szCs w:val="22"/>
               </w:rPr>
             </w:pPr>
-            <w:proofErr w:type="spellStart"/>
             <w:r>
               <w:rPr>
                 <w:rFonts w:ascii="Arial" w:hAnsi="Arial" w:cs="Times New Roman" w:hint="eastAsia"/>
@@ -3413,7 +3392,6 @@
               </w:rPr>
               <w:t>i</w:t>
             </w:r>
-            <w:proofErr w:type="spellEnd"/>
           </w:p>
         </w:tc>
         <w:tc>
@@ -3608,7 +3586,6 @@
                 <w:szCs w:val="22"/>
               </w:rPr>
             </w:pPr>
-            <w:proofErr w:type="spellStart"/>
             <w:r>
               <w:rPr>
                 <w:rFonts w:ascii="Arial" w:hAnsi="Arial" w:cs="Times New Roman"/>
@@ -3618,7 +3595,6 @@
               </w:rPr>
               <w:t>UserId</w:t>
             </w:r>
-            <w:proofErr w:type="spellEnd"/>
           </w:p>
         </w:tc>
         <w:tc>
@@ -3735,27 +3711,7 @@
           <w:sz w:val="20"/>
           <w:szCs w:val="20"/>
         </w:rPr>
-        <w:t>{"result</w:t>
-      </w:r>
-      <w:proofErr w:type="gramStart"/>
-      <w:r>
-        <w:rPr>
-          <w:rFonts w:ascii="Courier New" w:hAnsi="Courier New" w:cs="Courier New"/>
-          <w:color w:val="000000"/>
-          <w:sz w:val="20"/>
-          <w:szCs w:val="20"/>
-        </w:rPr>
-        <w:t>":{</w:t>
-      </w:r>
-      <w:proofErr w:type="gramEnd"/>
-      <w:r>
-        <w:rPr>
-          <w:rFonts w:ascii="Courier New" w:hAnsi="Courier New" w:cs="Courier New"/>
-          <w:color w:val="000000"/>
-          <w:sz w:val="20"/>
-          <w:szCs w:val="20"/>
-        </w:rPr>
-        <w:t>"UserId":1,"i":"L0","r":"1"}}</w:t>
+        <w:t>{"result":{"UserId":1,"i":"L0","r":"1"}}</w:t>
       </w:r>
     </w:p>
     <w:p/>
@@ -4066,7 +4022,6 @@
                 <w:szCs w:val="22"/>
               </w:rPr>
             </w:pPr>
-            <w:proofErr w:type="spellStart"/>
             <w:r>
               <w:rPr>
                 <w:rFonts w:ascii="Arial" w:hAnsi="Arial" w:cs="Times New Roman"/>
@@ -4076,7 +4031,6 @@
               </w:rPr>
               <w:t>Uid</w:t>
             </w:r>
-            <w:proofErr w:type="spellEnd"/>
           </w:p>
         </w:tc>
         <w:tc>
@@ -4267,7 +4221,6 @@
                 <w:szCs w:val="22"/>
               </w:rPr>
             </w:pPr>
-            <w:proofErr w:type="spellStart"/>
             <w:r>
               <w:rPr>
                 <w:rFonts w:ascii="Arial" w:hAnsi="Arial" w:cs="Times New Roman"/>
@@ -4286,7 +4239,6 @@
               </w:rPr>
               <w:t>esoult</w:t>
             </w:r>
-            <w:proofErr w:type="spellEnd"/>
           </w:p>
         </w:tc>
         <w:tc>
@@ -4333,7 +4285,6 @@
                 <w:szCs w:val="22"/>
               </w:rPr>
             </w:pPr>
-            <w:proofErr w:type="spellStart"/>
             <w:r>
               <w:rPr>
                 <w:rFonts w:ascii="Arial" w:hAnsi="Arial" w:cs="Times New Roman" w:hint="eastAsia"/>
@@ -4352,7 +4303,6 @@
               </w:rPr>
               <w:t>el</w:t>
             </w:r>
-            <w:proofErr w:type="spellEnd"/>
           </w:p>
         </w:tc>
         <w:tc>
@@ -4417,7 +4367,6 @@
                 <w:szCs w:val="22"/>
               </w:rPr>
             </w:pPr>
-            <w:proofErr w:type="spellStart"/>
             <w:r>
               <w:rPr>
                 <w:rFonts w:ascii="Arial" w:hAnsi="Arial" w:cs="Times New Roman" w:hint="eastAsia"/>
@@ -4436,7 +4385,6 @@
               </w:rPr>
               <w:t>sr</w:t>
             </w:r>
-            <w:proofErr w:type="spellEnd"/>
           </w:p>
         </w:tc>
         <w:tc>
@@ -4574,7 +4522,6 @@
                 <w:szCs w:val="22"/>
               </w:rPr>
             </w:pPr>
-            <w:proofErr w:type="spellStart"/>
             <w:r>
               <w:rPr>
                 <w:rFonts w:ascii="Arial" w:hAnsi="Arial" w:cs="Times New Roman" w:hint="eastAsia"/>
@@ -4593,7 +4540,6 @@
               </w:rPr>
               <w:t>time</w:t>
             </w:r>
-            <w:proofErr w:type="spellEnd"/>
           </w:p>
         </w:tc>
         <w:tc>
@@ -4640,7 +4586,6 @@
                 <w:szCs w:val="22"/>
               </w:rPr>
             </w:pPr>
-            <w:proofErr w:type="spellStart"/>
             <w:r>
               <w:rPr>
                 <w:rFonts w:ascii="Arial" w:hAnsi="Arial" w:cs="Times New Roman"/>
@@ -4650,7 +4595,6 @@
               </w:rPr>
               <w:t>LoginName</w:t>
             </w:r>
-            <w:proofErr w:type="spellEnd"/>
           </w:p>
         </w:tc>
         <w:tc>
@@ -4715,7 +4659,6 @@
                 <w:szCs w:val="22"/>
               </w:rPr>
             </w:pPr>
-            <w:proofErr w:type="spellStart"/>
             <w:r>
               <w:rPr>
                 <w:rFonts w:ascii="Arial" w:hAnsi="Arial" w:cs="Times New Roman"/>
@@ -4725,7 +4668,6 @@
               </w:rPr>
               <w:t>FirstName</w:t>
             </w:r>
-            <w:proofErr w:type="spellEnd"/>
           </w:p>
         </w:tc>
         <w:tc>
@@ -4781,7 +4723,6 @@
                 <w:szCs w:val="22"/>
               </w:rPr>
             </w:pPr>
-            <w:proofErr w:type="spellStart"/>
             <w:r>
               <w:rPr>
                 <w:rFonts w:ascii="Arial" w:hAnsi="Arial" w:cs="Times New Roman"/>
@@ -4791,7 +4732,6 @@
               </w:rPr>
               <w:t>LastName</w:t>
             </w:r>
-            <w:proofErr w:type="spellEnd"/>
           </w:p>
         </w:tc>
         <w:tc>
@@ -4991,25 +4931,14 @@
               </w:rPr>
               <w:t>用户第一次投票给的</w:t>
             </w:r>
-            <w:proofErr w:type="spellStart"/>
-            <w:r>
-              <w:rPr>
-                <w:rFonts w:ascii="Arial" w:hAnsi="Arial" w:cs="Times New Roman"/>
-                <w:color w:val="000000"/>
-                <w:sz w:val="22"/>
-                <w:szCs w:val="22"/>
-              </w:rPr>
-              <w:t>DemoJam</w:t>
-            </w:r>
-            <w:proofErr w:type="spellEnd"/>
-            <w:r>
-              <w:rPr>
-                <w:rFonts w:ascii="Arial" w:hAnsi="Arial" w:cs="Times New Roman"/>
-                <w:color w:val="000000"/>
-                <w:sz w:val="22"/>
-                <w:szCs w:val="22"/>
-              </w:rPr>
-              <w:t xml:space="preserve"> </w:t>
+            <w:r>
+              <w:rPr>
+                <w:rFonts w:ascii="Arial" w:hAnsi="Arial" w:cs="Times New Roman"/>
+                <w:color w:val="000000"/>
+                <w:sz w:val="22"/>
+                <w:szCs w:val="22"/>
+              </w:rPr>
+              <w:t xml:space="preserve">DemoJam </w:t>
             </w:r>
             <w:r>
               <w:rPr>
@@ -5102,25 +5031,14 @@
               </w:rPr>
               <w:t>投票给的</w:t>
             </w:r>
-            <w:proofErr w:type="spellStart"/>
-            <w:r>
-              <w:rPr>
-                <w:rFonts w:ascii="Arial" w:hAnsi="Arial" w:cs="Times New Roman"/>
-                <w:color w:val="000000"/>
-                <w:sz w:val="22"/>
-                <w:szCs w:val="22"/>
-              </w:rPr>
-              <w:t>DemoJam</w:t>
-            </w:r>
-            <w:proofErr w:type="spellEnd"/>
-            <w:r>
-              <w:rPr>
-                <w:rFonts w:ascii="Arial" w:hAnsi="Arial" w:cs="Times New Roman"/>
-                <w:color w:val="000000"/>
-                <w:sz w:val="22"/>
-                <w:szCs w:val="22"/>
-              </w:rPr>
-              <w:t xml:space="preserve"> </w:t>
+            <w:r>
+              <w:rPr>
+                <w:rFonts w:ascii="Arial" w:hAnsi="Arial" w:cs="Times New Roman"/>
+                <w:color w:val="000000"/>
+                <w:sz w:val="22"/>
+                <w:szCs w:val="22"/>
+              </w:rPr>
+              <w:t xml:space="preserve">DemoJam </w:t>
             </w:r>
             <w:r>
               <w:rPr>
@@ -5334,7 +5252,6 @@
                 <w:szCs w:val="22"/>
               </w:rPr>
             </w:pPr>
-            <w:proofErr w:type="spellStart"/>
             <w:r>
               <w:rPr>
                 <w:rFonts w:ascii="Arial" w:hAnsi="Arial" w:cs="Times New Roman"/>
@@ -5344,7 +5261,6 @@
               </w:rPr>
               <w:t>EggVoted</w:t>
             </w:r>
-            <w:proofErr w:type="spellEnd"/>
           </w:p>
         </w:tc>
         <w:tc>
@@ -5391,7 +5307,6 @@
                 <w:szCs w:val="22"/>
               </w:rPr>
             </w:pPr>
-            <w:proofErr w:type="spellStart"/>
             <w:r>
               <w:rPr>
                 <w:rFonts w:ascii="Arial" w:hAnsi="Arial" w:cs="Times New Roman" w:hint="eastAsia"/>
@@ -5410,7 +5325,6 @@
               </w:rPr>
               <w:t>ssionId</w:t>
             </w:r>
-            <w:proofErr w:type="spellEnd"/>
           </w:p>
         </w:tc>
         <w:tc>
@@ -5676,7 +5590,6 @@
                 <w:szCs w:val="22"/>
               </w:rPr>
             </w:pPr>
-            <w:proofErr w:type="spellStart"/>
             <w:r>
               <w:rPr>
                 <w:rFonts w:ascii="Arial" w:hAnsi="Arial" w:cs="Times New Roman"/>
@@ -5686,7 +5599,6 @@
               </w:rPr>
               <w:t>Loaction</w:t>
             </w:r>
-            <w:proofErr w:type="spellEnd"/>
           </w:p>
         </w:tc>
         <w:tc>
@@ -5742,7 +5654,6 @@
                 <w:szCs w:val="22"/>
               </w:rPr>
             </w:pPr>
-            <w:proofErr w:type="spellStart"/>
             <w:r>
               <w:rPr>
                 <w:rFonts w:ascii="Arial" w:hAnsi="Arial" w:cs="Times New Roman"/>
@@ -5752,7 +5663,6 @@
               </w:rPr>
               <w:t>StartTime</w:t>
             </w:r>
-            <w:proofErr w:type="spellEnd"/>
           </w:p>
         </w:tc>
         <w:tc>
@@ -5826,7 +5736,6 @@
                 <w:szCs w:val="22"/>
               </w:rPr>
             </w:pPr>
-            <w:proofErr w:type="spellStart"/>
             <w:r>
               <w:rPr>
                 <w:rFonts w:ascii="Arial" w:hAnsi="Arial" w:cs="Times New Roman"/>
@@ -5836,7 +5745,6 @@
               </w:rPr>
               <w:t>EndTime</w:t>
             </w:r>
-            <w:proofErr w:type="spellEnd"/>
           </w:p>
         </w:tc>
         <w:tc>
@@ -6065,7 +5973,6 @@
                 <w:szCs w:val="22"/>
               </w:rPr>
             </w:pPr>
-            <w:proofErr w:type="spellStart"/>
             <w:r>
               <w:rPr>
                 <w:rFonts w:ascii="Arial" w:hAnsi="Arial" w:cs="Times New Roman"/>
@@ -6075,7 +5982,6 @@
               </w:rPr>
               <w:t>LikeFlag</w:t>
             </w:r>
-            <w:proofErr w:type="spellEnd"/>
           </w:p>
         </w:tc>
         <w:tc>
@@ -6122,7 +6028,6 @@
                 <w:szCs w:val="22"/>
               </w:rPr>
             </w:pPr>
-            <w:proofErr w:type="spellStart"/>
             <w:r>
               <w:rPr>
                 <w:rFonts w:ascii="Arial" w:hAnsi="Arial" w:cs="Times New Roman"/>
@@ -6132,7 +6037,6 @@
               </w:rPr>
               <w:t>LikeCnt</w:t>
             </w:r>
-            <w:proofErr w:type="spellEnd"/>
           </w:p>
         </w:tc>
         <w:tc>
@@ -6188,7 +6092,6 @@
                 <w:szCs w:val="22"/>
               </w:rPr>
             </w:pPr>
-            <w:proofErr w:type="spellStart"/>
             <w:r>
               <w:rPr>
                 <w:rFonts w:ascii="Arial" w:hAnsi="Arial" w:cs="Times New Roman"/>
@@ -6198,7 +6101,6 @@
               </w:rPr>
               <w:t>CollectionFlag</w:t>
             </w:r>
-            <w:proofErr w:type="spellEnd"/>
           </w:p>
         </w:tc>
         <w:tc>
@@ -6347,87 +6249,31 @@
         <w:rPr>
           <w:color w:val="000000"/>
         </w:rPr>
-        <w:t>{"result":{"</w:t>
-      </w:r>
-      <w:proofErr w:type="spellStart"/>
+        <w:t>{"result":{"sel":[{"SessionId":27647,"Title":"SAP S/4HANA Essentials","Format":"SAP Talk","Track":"S/4HANA","Location":"","StartTime":</w:t>
+      </w:r>
       <w:r>
         <w:rPr>
           <w:color w:val="000000"/>
         </w:rPr>
-        <w:t>sel</w:t>
-      </w:r>
-      <w:proofErr w:type="spellEnd"/>
+        <w:t xml:space="preserve">1454144400,"EndTime":1454148000 </w:t>
+      </w:r>
       <w:r>
         <w:rPr>
           <w:color w:val="000000"/>
         </w:rPr>
-        <w:t xml:space="preserve">":[{"SessionId":27647,"Title":"SAP S/4HANA </w:t>
-      </w:r>
-      <w:proofErr w:type="spellStart"/>
+        <w:t>,"Point":10,"Logo":"","LikeFlag":true,"LikeCnt":2,"CollectionFlag":true</w:t>
+      </w:r>
       <w:r>
         <w:rPr>
           <w:color w:val="000000"/>
         </w:rPr>
-        <w:t>Essentials","Format":"SAP</w:t>
-      </w:r>
-      <w:proofErr w:type="spellEnd"/>
+        <w:t>,”Done”:true</w:t>
+      </w:r>
       <w:r>
         <w:rPr>
           <w:color w:val="000000"/>
         </w:rPr>
-        <w:t xml:space="preserve"> Talk","Track":"S/4HANA","Location":"","StartTime":</w:t>
-      </w:r>
-      <w:r>
-        <w:rPr>
-          <w:color w:val="000000"/>
-        </w:rPr>
-        <w:t xml:space="preserve">1454144400,"EndTime":1454148000 </w:t>
-      </w:r>
-      <w:r>
-        <w:rPr>
-          <w:color w:val="000000"/>
-        </w:rPr>
-        <w:t>,"Point":10,"Logo":"","LikeFlag":true,"LikeCnt":2,"CollectionFlag":true</w:t>
-      </w:r>
-      <w:r>
-        <w:rPr>
-          <w:color w:val="000000"/>
-        </w:rPr>
-        <w:t>,”Done”:true</w:t>
-      </w:r>
-      <w:r>
-        <w:rPr>
-          <w:color w:val="000000"/>
-        </w:rPr>
-        <w:t xml:space="preserve">},{"SessionId":27692,"Title":"Simple and Fancy: SAP Anywhere </w:t>
-      </w:r>
-      <w:proofErr w:type="spellStart"/>
-      <w:r>
-        <w:rPr>
-          <w:color w:val="000000"/>
-        </w:rPr>
-        <w:t>E-Shop","Format":"Developer</w:t>
-      </w:r>
-      <w:proofErr w:type="spellEnd"/>
-      <w:r>
-        <w:rPr>
-          <w:color w:val="000000"/>
-        </w:rPr>
-        <w:t xml:space="preserve"> Faire </w:t>
-      </w:r>
-      <w:proofErr w:type="spellStart"/>
-      <w:r>
-        <w:rPr>
-          <w:color w:val="000000"/>
-        </w:rPr>
-        <w:t>Booth","Track":"Small</w:t>
-      </w:r>
-      <w:proofErr w:type="spellEnd"/>
-      <w:r>
-        <w:rPr>
-          <w:color w:val="000000"/>
-        </w:rPr>
-        <w:t xml:space="preserve"> \u0026 Medium </w:t>
+        <w:t xml:space="preserve">},{"SessionId":27692,"Title":"Simple and Fancy: SAP Anywhere E-Shop","Format":"Developer Faire Booth","Track":"Small \u0026 Medium </w:t>
       </w:r>
       <w:r>
         <w:rPr>
@@ -6446,61 +6292,19 @@
         <w:rPr>
           <w:color w:val="000000"/>
         </w:rPr>
-        <w:t xml:space="preserve">,"Point":10,"Logo":"","LikeFlag":true,"LikeCnt":1,"CollectionFlag":false},{"SessionId":27695,"Title":"Real-time sentiment rating of movies on SAP </w:t>
-      </w:r>
-      <w:proofErr w:type="spellStart"/>
+        <w:t>,"Point":10,"Logo":"","LikeFlag":true,"LikeCnt":1,"CollectionFlag":false},{"SessionId":27695,"Title":"Real-time sentiment rating of movies on SAP HANA","Format":"Developer Faire Booth",</w:t>
+      </w:r>
       <w:r>
         <w:rPr>
           <w:color w:val="000000"/>
         </w:rPr>
-        <w:t>HANA","Format":"Developer</w:t>
-      </w:r>
-      <w:proofErr w:type="spellEnd"/>
+        <w:t xml:space="preserve">"Track":"HANA, HCP \u0026 Cloud </w:t>
+      </w:r>
       <w:r>
         <w:rPr>
           <w:color w:val="000000"/>
         </w:rPr>
-        <w:t xml:space="preserve"> Faire </w:t>
-      </w:r>
-      <w:proofErr w:type="spellStart"/>
-      <w:r>
-        <w:rPr>
-          <w:color w:val="000000"/>
-        </w:rPr>
-        <w:t>Booth",</w:t>
-      </w:r>
-      <w:r>
-        <w:rPr>
-          <w:color w:val="000000"/>
-        </w:rPr>
-        <w:t>"Track":"HANA</w:t>
-      </w:r>
-      <w:proofErr w:type="spellEnd"/>
-      <w:r>
-        <w:rPr>
-          <w:color w:val="000000"/>
-        </w:rPr>
-        <w:t xml:space="preserve">, HCP \u0026 Cloud </w:t>
-      </w:r>
-      <w:r>
-        <w:rPr>
-          <w:color w:val="000000"/>
-        </w:rPr>
-        <w:t>Infrastructure","Location":"","StartTime":1454144400,"EndTime":1454148000,"Point":10,"Logo":"","LikeFlag":false,"LikeCnt":0,"CollectionFlag":true}],"</w:t>
-      </w:r>
-      <w:proofErr w:type="spellStart"/>
-      <w:r>
-        <w:rPr>
-          <w:color w:val="000000"/>
-        </w:rPr>
-        <w:t>usr</w:t>
-      </w:r>
-      <w:proofErr w:type="spellEnd"/>
-      <w:r>
-        <w:rPr>
-          <w:color w:val="000000"/>
-        </w:rPr>
-        <w:t>":{"LoginName":"test001","FirstName":"Robin","LastName":"Meyerhoff","Icon":"","Score":0,"DemoJamId1":0,"DemoJamId2":0,"VoiceVoteId1":0,"VoiceVoteId2":0,"EggVoted":false</w:t>
+        <w:t>Infrastructure","Location":"","StartTime":1454144400,"EndTime":1454148000,"Point":10,"Logo":"","LikeFlag":false,"LikeCnt":0,"CollectionFlag":true}],"usr":{"LoginName":"test001","FirstName":"Robin","LastName":"Meyerhoff","Icon":"","Score":0,"DemoJamId1":0,"DemoJamId2":0,"VoiceVoteId1":0,"VoiceVoteId2":0,"EggVoted":false</w:t>
       </w:r>
       <w:r>
         <w:rPr>
@@ -6821,7 +6625,6 @@
                 <w:szCs w:val="22"/>
               </w:rPr>
             </w:pPr>
-            <w:proofErr w:type="spellStart"/>
             <w:r>
               <w:rPr>
                 <w:rFonts w:ascii="Arial" w:hAnsi="Arial" w:cs="Times New Roman" w:hint="eastAsia"/>
@@ -6840,7 +6643,6 @@
               </w:rPr>
               <w:t>id</w:t>
             </w:r>
-            <w:proofErr w:type="spellEnd"/>
           </w:p>
         </w:tc>
         <w:tc>
@@ -6869,7 +6671,6 @@
                 <w:szCs w:val="22"/>
               </w:rPr>
             </w:pPr>
-            <w:proofErr w:type="spellStart"/>
             <w:r>
               <w:rPr>
                 <w:rFonts w:ascii="Arial" w:hAnsi="Arial" w:cs="Times New Roman"/>
@@ -6879,7 +6680,6 @@
               </w:rPr>
               <w:t>Userid</w:t>
             </w:r>
-            <w:proofErr w:type="spellEnd"/>
             <w:r>
               <w:rPr>
                 <w:rFonts w:ascii="Arial" w:hAnsi="Arial" w:cs="Times New Roman"/>
@@ -7033,7 +6833,6 @@
                 <w:szCs w:val="22"/>
               </w:rPr>
             </w:pPr>
-            <w:proofErr w:type="spellStart"/>
             <w:r>
               <w:rPr>
                 <w:rFonts w:ascii="Arial" w:hAnsi="Arial" w:cs="Times New Roman" w:hint="eastAsia"/>
@@ -7052,7 +6851,6 @@
               </w:rPr>
               <w:t>esoult</w:t>
             </w:r>
-            <w:proofErr w:type="spellEnd"/>
           </w:p>
         </w:tc>
         <w:tc>
@@ -7096,7 +6894,6 @@
                 <w:szCs w:val="22"/>
               </w:rPr>
             </w:pPr>
-            <w:proofErr w:type="spellStart"/>
             <w:r>
               <w:rPr>
                 <w:rFonts w:ascii="Arial" w:hAnsi="Arial" w:cs="Times New Roman" w:hint="eastAsia"/>
@@ -7106,7 +6903,6 @@
               </w:rPr>
               <w:t>i</w:t>
             </w:r>
-            <w:proofErr w:type="spellEnd"/>
           </w:p>
         </w:tc>
         <w:tc>
@@ -7301,7 +7097,6 @@
                 <w:szCs w:val="22"/>
               </w:rPr>
             </w:pPr>
-            <w:proofErr w:type="spellStart"/>
             <w:r>
               <w:rPr>
                 <w:rFonts w:ascii="Arial" w:hAnsi="Arial" w:cs="Times New Roman"/>
@@ -7311,7 +7106,6 @@
               </w:rPr>
               <w:t>usr</w:t>
             </w:r>
-            <w:proofErr w:type="spellEnd"/>
           </w:p>
         </w:tc>
         <w:tc>
@@ -7358,7 +7152,6 @@
                 <w:szCs w:val="22"/>
               </w:rPr>
             </w:pPr>
-            <w:proofErr w:type="spellStart"/>
             <w:r>
               <w:rPr>
                 <w:rFonts w:ascii="Arial" w:hAnsi="Arial" w:cs="Times New Roman"/>
@@ -7368,7 +7161,6 @@
               </w:rPr>
               <w:t>LoginName</w:t>
             </w:r>
-            <w:proofErr w:type="spellEnd"/>
           </w:p>
         </w:tc>
         <w:tc>
@@ -7415,7 +7207,6 @@
                 <w:szCs w:val="22"/>
               </w:rPr>
             </w:pPr>
-            <w:proofErr w:type="spellStart"/>
             <w:r>
               <w:rPr>
                 <w:rFonts w:ascii="Arial" w:hAnsi="Arial" w:cs="Times New Roman"/>
@@ -7425,7 +7216,6 @@
               </w:rPr>
               <w:t>FirstName</w:t>
             </w:r>
-            <w:proofErr w:type="spellEnd"/>
           </w:p>
         </w:tc>
         <w:tc>
@@ -7472,7 +7262,6 @@
                 <w:szCs w:val="22"/>
               </w:rPr>
             </w:pPr>
-            <w:proofErr w:type="spellStart"/>
             <w:r>
               <w:rPr>
                 <w:rFonts w:ascii="Arial" w:hAnsi="Arial" w:cs="Times New Roman"/>
@@ -7482,7 +7271,6 @@
               </w:rPr>
               <w:t>LastName</w:t>
             </w:r>
-            <w:proofErr w:type="spellEnd"/>
           </w:p>
         </w:tc>
         <w:tc>
@@ -7673,7 +7461,6 @@
               </w:rPr>
               <w:t>用户第一次选择</w:t>
             </w:r>
-            <w:proofErr w:type="spellStart"/>
             <w:r>
               <w:rPr>
                 <w:rFonts w:ascii="Arial" w:hAnsi="Arial" w:cs="Times New Roman"/>
@@ -7683,7 +7470,6 @@
               </w:rPr>
               <w:t>DemoJam</w:t>
             </w:r>
-            <w:proofErr w:type="spellEnd"/>
             <w:r>
               <w:rPr>
                 <w:rFonts w:ascii="Arial" w:hAnsi="Arial" w:cs="Times New Roman"/>
@@ -7766,7 +7552,6 @@
               </w:rPr>
               <w:t>次选择</w:t>
             </w:r>
-            <w:proofErr w:type="spellStart"/>
             <w:r>
               <w:rPr>
                 <w:rFonts w:ascii="Arial" w:hAnsi="Arial" w:cs="Times New Roman"/>
@@ -7776,7 +7561,6 @@
               </w:rPr>
               <w:t>DemoJam</w:t>
             </w:r>
-            <w:proofErr w:type="spellEnd"/>
             <w:r>
               <w:rPr>
                 <w:rFonts w:ascii="Arial" w:hAnsi="Arial" w:cs="Times New Roman"/>
@@ -7859,7 +7643,6 @@
               </w:rPr>
               <w:t>次选择</w:t>
             </w:r>
-            <w:proofErr w:type="spellStart"/>
             <w:r>
               <w:rPr>
                 <w:rFonts w:ascii="Arial" w:hAnsi="Arial" w:cs="Times New Roman"/>
@@ -7869,7 +7652,6 @@
               </w:rPr>
               <w:t>VoiceVoteId</w:t>
             </w:r>
-            <w:proofErr w:type="spellEnd"/>
             <w:r>
               <w:rPr>
                 <w:rFonts w:ascii="Arial" w:hAnsi="Arial" w:cs="Times New Roman"/>
@@ -7961,7 +7743,6 @@
               </w:rPr>
               <w:t>次选择</w:t>
             </w:r>
-            <w:proofErr w:type="spellStart"/>
             <w:r>
               <w:rPr>
                 <w:rFonts w:ascii="Arial" w:hAnsi="Arial" w:cs="Times New Roman"/>
@@ -7971,7 +7752,6 @@
               </w:rPr>
               <w:t>VoiceVoteId</w:t>
             </w:r>
-            <w:proofErr w:type="spellEnd"/>
             <w:r>
               <w:rPr>
                 <w:rFonts w:ascii="Arial" w:hAnsi="Arial" w:cs="Times New Roman"/>
@@ -8002,7 +7782,6 @@
                 <w:szCs w:val="22"/>
               </w:rPr>
             </w:pPr>
-            <w:proofErr w:type="spellStart"/>
             <w:r>
               <w:rPr>
                 <w:rFonts w:ascii="Arial" w:hAnsi="Arial" w:cs="Times New Roman"/>
@@ -8012,7 +7791,6 @@
               </w:rPr>
               <w:t>EggVoted</w:t>
             </w:r>
-            <w:proofErr w:type="spellEnd"/>
           </w:p>
         </w:tc>
         <w:tc>
@@ -8089,21 +7867,7 @@
         <w:rPr>
           <w:color w:val="000000"/>
         </w:rPr>
-        <w:t>{"result</w:t>
-      </w:r>
-      <w:proofErr w:type="gramStart"/>
-      <w:r>
-        <w:rPr>
-          <w:color w:val="000000"/>
-        </w:rPr>
-        <w:t>":{</w:t>
-      </w:r>
-      <w:proofErr w:type="gramEnd"/>
-      <w:r>
-        <w:rPr>
-          <w:color w:val="000000"/>
-        </w:rPr>
-        <w:t>"r":"1","usr":[{"LoginName":"I031875","FirstName":"Jyotsna","LastName":"Murthy ","Icon":"","Score":0,"DemoJamId1":0,"DemoJamId2":0,"VoiceVoteId1":0,"VoiceVoteId2":0,"EggVoted":false}]}}</w:t>
+        <w:t>{"result":{"r":"1","usr":[{"LoginName":"I031875","FirstName":"Jyotsna","LastName":"Murthy ","Icon":"","Score":0,"DemoJamId1":0,"DemoJamId2":0,"VoiceVoteId1":0,"VoiceVoteId2":0,"EggVoted":false}]}}</w:t>
       </w:r>
     </w:p>
     <w:p>
@@ -8448,7 +8212,6 @@
                 <w:szCs w:val="22"/>
               </w:rPr>
             </w:pPr>
-            <w:proofErr w:type="spellStart"/>
             <w:r>
               <w:rPr>
                 <w:rFonts w:ascii="Arial" w:hAnsi="Arial" w:cs="Times New Roman"/>
@@ -8467,7 +8230,6 @@
               </w:rPr>
               <w:t>id</w:t>
             </w:r>
-            <w:proofErr w:type="spellEnd"/>
           </w:p>
         </w:tc>
         <w:tc>
@@ -8547,7 +8309,6 @@
                 <w:szCs w:val="22"/>
               </w:rPr>
             </w:pPr>
-            <w:proofErr w:type="spellStart"/>
             <w:r>
               <w:rPr>
                 <w:rFonts w:ascii="Arial" w:hAnsi="Arial" w:cs="Times New Roman" w:hint="eastAsia"/>
@@ -8566,7 +8327,6 @@
               </w:rPr>
               <w:t>id</w:t>
             </w:r>
-            <w:proofErr w:type="spellEnd"/>
           </w:p>
         </w:tc>
         <w:tc>
@@ -8848,7 +8608,6 @@
                 <w:szCs w:val="22"/>
               </w:rPr>
             </w:pPr>
-            <w:proofErr w:type="spellStart"/>
             <w:r>
               <w:rPr>
                 <w:rFonts w:ascii="Arial" w:hAnsi="Arial" w:cs="Times New Roman" w:hint="eastAsia"/>
@@ -8867,7 +8626,6 @@
               </w:rPr>
               <w:t>esoult</w:t>
             </w:r>
-            <w:proofErr w:type="spellEnd"/>
           </w:p>
         </w:tc>
         <w:tc>
@@ -8911,7 +8669,6 @@
                 <w:szCs w:val="22"/>
               </w:rPr>
             </w:pPr>
-            <w:proofErr w:type="spellStart"/>
             <w:r>
               <w:rPr>
                 <w:rFonts w:ascii="Arial" w:hAnsi="Arial" w:cs="Times New Roman"/>
@@ -8921,7 +8678,6 @@
               </w:rPr>
               <w:t>i</w:t>
             </w:r>
-            <w:proofErr w:type="spellEnd"/>
           </w:p>
         </w:tc>
         <w:tc>
@@ -9217,27 +8973,7 @@
           <w:sz w:val="20"/>
           <w:szCs w:val="20"/>
         </w:rPr>
-        <w:t>{"result</w:t>
-      </w:r>
-      <w:proofErr w:type="gramStart"/>
-      <w:r>
-        <w:rPr>
-          <w:rFonts w:ascii="Courier New" w:hAnsi="Courier New" w:cs="Courier New"/>
-          <w:color w:val="000000"/>
-          <w:sz w:val="20"/>
-          <w:szCs w:val="20"/>
-        </w:rPr>
-        <w:t>":{</w:t>
-      </w:r>
-      <w:proofErr w:type="gramEnd"/>
-      <w:r>
-        <w:rPr>
-          <w:rFonts w:ascii="Courier New" w:hAnsi="Courier New" w:cs="Courier New"/>
-          <w:color w:val="000000"/>
-          <w:sz w:val="20"/>
-          <w:szCs w:val="20"/>
-        </w:rPr>
-        <w:t>"i":"</w:t>
+        <w:t>{"result":{"i":"</w:t>
       </w:r>
       <w:r>
         <w:rPr>
@@ -9636,7 +9372,6 @@
                 <w:szCs w:val="22"/>
               </w:rPr>
             </w:pPr>
-            <w:proofErr w:type="spellStart"/>
             <w:r>
               <w:rPr>
                 <w:rFonts w:ascii="Arial" w:hAnsi="Arial" w:cs="Times New Roman"/>
@@ -9655,7 +9390,6 @@
               </w:rPr>
               <w:t>id</w:t>
             </w:r>
-            <w:proofErr w:type="spellEnd"/>
           </w:p>
         </w:tc>
         <w:tc>
@@ -9735,7 +9469,6 @@
                 <w:szCs w:val="22"/>
               </w:rPr>
             </w:pPr>
-            <w:proofErr w:type="spellStart"/>
             <w:r>
               <w:rPr>
                 <w:rFonts w:ascii="Arial" w:hAnsi="Arial" w:cs="Times New Roman" w:hint="eastAsia"/>
@@ -9754,7 +9487,6 @@
               </w:rPr>
               <w:t>id</w:t>
             </w:r>
-            <w:proofErr w:type="spellEnd"/>
           </w:p>
         </w:tc>
         <w:tc>
@@ -10045,7 +9777,6 @@
                 <w:szCs w:val="22"/>
               </w:rPr>
             </w:pPr>
-            <w:proofErr w:type="spellStart"/>
             <w:r>
               <w:rPr>
                 <w:rFonts w:ascii="Arial" w:hAnsi="Arial" w:cs="Times New Roman" w:hint="eastAsia"/>
@@ -10064,7 +9795,6 @@
               </w:rPr>
               <w:t>esoult</w:t>
             </w:r>
-            <w:proofErr w:type="spellEnd"/>
           </w:p>
         </w:tc>
         <w:tc>
@@ -10108,7 +9838,6 @@
                 <w:szCs w:val="22"/>
               </w:rPr>
             </w:pPr>
-            <w:proofErr w:type="spellStart"/>
             <w:r>
               <w:rPr>
                 <w:rFonts w:ascii="Arial" w:hAnsi="Arial" w:cs="Times New Roman" w:hint="eastAsia"/>
@@ -10118,7 +9847,6 @@
               </w:rPr>
               <w:t>i</w:t>
             </w:r>
-            <w:proofErr w:type="spellEnd"/>
           </w:p>
         </w:tc>
         <w:tc>
@@ -10441,27 +10169,7 @@
           <w:sz w:val="20"/>
           <w:szCs w:val="20"/>
         </w:rPr>
-        <w:t>{"result</w:t>
-      </w:r>
-      <w:proofErr w:type="gramStart"/>
-      <w:r>
-        <w:rPr>
-          <w:rFonts w:ascii="Courier New" w:hAnsi="Courier New" w:cs="Courier New"/>
-          <w:color w:val="000000"/>
-          <w:sz w:val="20"/>
-          <w:szCs w:val="20"/>
-        </w:rPr>
-        <w:t>":{</w:t>
-      </w:r>
-      <w:proofErr w:type="gramEnd"/>
-      <w:r>
-        <w:rPr>
-          <w:rFonts w:ascii="Courier New" w:hAnsi="Courier New" w:cs="Courier New"/>
-          <w:color w:val="000000"/>
-          <w:sz w:val="20"/>
-          <w:szCs w:val="20"/>
-        </w:rPr>
-        <w:t>"i":"</w:t>
+        <w:t>{"result":{"i":"</w:t>
       </w:r>
       <w:r>
         <w:rPr>
@@ -10821,7 +10529,6 @@
                 <w:szCs w:val="22"/>
               </w:rPr>
             </w:pPr>
-            <w:proofErr w:type="spellStart"/>
             <w:r>
               <w:rPr>
                 <w:rFonts w:ascii="Arial" w:hAnsi="Arial" w:cs="Times New Roman" w:hint="eastAsia"/>
@@ -10840,7 +10547,6 @@
               </w:rPr>
               <w:t>id</w:t>
             </w:r>
-            <w:proofErr w:type="spellEnd"/>
           </w:p>
         </w:tc>
         <w:tc>
@@ -11016,7 +10722,6 @@
                 <w:szCs w:val="22"/>
               </w:rPr>
             </w:pPr>
-            <w:proofErr w:type="spellStart"/>
             <w:r>
               <w:rPr>
                 <w:rFonts w:ascii="Arial" w:hAnsi="Arial" w:cs="Times New Roman" w:hint="eastAsia"/>
@@ -11035,7 +10740,6 @@
               </w:rPr>
               <w:t>esoult</w:t>
             </w:r>
-            <w:proofErr w:type="spellEnd"/>
           </w:p>
         </w:tc>
         <w:tc>
@@ -11079,7 +10783,6 @@
                 <w:szCs w:val="22"/>
               </w:rPr>
             </w:pPr>
-            <w:proofErr w:type="spellStart"/>
             <w:r>
               <w:rPr>
                 <w:rFonts w:ascii="Arial" w:hAnsi="Arial" w:cs="Times New Roman"/>
@@ -11089,7 +10792,6 @@
               </w:rPr>
               <w:t>i</w:t>
             </w:r>
-            <w:proofErr w:type="spellEnd"/>
           </w:p>
         </w:tc>
         <w:tc>
@@ -11178,7 +10880,6 @@
                 <w:szCs w:val="22"/>
               </w:rPr>
             </w:pPr>
-            <w:proofErr w:type="spellStart"/>
             <w:r>
               <w:rPr>
                 <w:rFonts w:ascii="Arial" w:hAnsi="Arial" w:cs="Times New Roman" w:hint="eastAsia"/>
@@ -11197,7 +10898,6 @@
               </w:rPr>
               <w:t>rk</w:t>
             </w:r>
-            <w:proofErr w:type="spellEnd"/>
           </w:p>
         </w:tc>
         <w:tc>
@@ -11277,7 +10977,6 @@
                 <w:szCs w:val="22"/>
               </w:rPr>
             </w:pPr>
-            <w:proofErr w:type="spellStart"/>
             <w:r>
               <w:rPr>
                 <w:rFonts w:ascii="Arial" w:hAnsi="Arial" w:cs="Times New Roman" w:hint="eastAsia"/>
@@ -11296,7 +10995,6 @@
               </w:rPr>
               <w:t>l</w:t>
             </w:r>
-            <w:proofErr w:type="spellEnd"/>
           </w:p>
         </w:tc>
         <w:tc>
@@ -11385,7 +11083,6 @@
                 <w:szCs w:val="22"/>
               </w:rPr>
             </w:pPr>
-            <w:proofErr w:type="spellStart"/>
             <w:r>
               <w:rPr>
                 <w:rFonts w:ascii="Arial" w:hAnsi="Arial" w:cs="Times New Roman"/>
@@ -11404,7 +11101,6 @@
               </w:rPr>
               <w:t>sr</w:t>
             </w:r>
-            <w:proofErr w:type="spellEnd"/>
           </w:p>
         </w:tc>
         <w:tc>
@@ -11448,7 +11144,6 @@
                 <w:szCs w:val="22"/>
               </w:rPr>
             </w:pPr>
-            <w:proofErr w:type="spellStart"/>
             <w:r>
               <w:rPr>
                 <w:rFonts w:ascii="Arial" w:hAnsi="Arial" w:cs="Times New Roman"/>
@@ -11458,7 +11153,6 @@
               </w:rPr>
               <w:t>LoginName</w:t>
             </w:r>
-            <w:proofErr w:type="spellEnd"/>
           </w:p>
         </w:tc>
         <w:tc>
@@ -11505,7 +11199,6 @@
                 <w:szCs w:val="22"/>
               </w:rPr>
             </w:pPr>
-            <w:proofErr w:type="spellStart"/>
             <w:r>
               <w:rPr>
                 <w:rFonts w:ascii="Arial" w:hAnsi="Arial" w:cs="Times New Roman"/>
@@ -11515,7 +11208,6 @@
               </w:rPr>
               <w:t>FirstName</w:t>
             </w:r>
-            <w:proofErr w:type="spellEnd"/>
           </w:p>
         </w:tc>
         <w:tc>
@@ -11562,7 +11254,6 @@
                 <w:szCs w:val="22"/>
               </w:rPr>
             </w:pPr>
-            <w:proofErr w:type="spellStart"/>
             <w:r>
               <w:rPr>
                 <w:rFonts w:ascii="Arial" w:hAnsi="Arial" w:cs="Times New Roman"/>
@@ -11572,7 +11263,6 @@
               </w:rPr>
               <w:t>LastName</w:t>
             </w:r>
-            <w:proofErr w:type="spellEnd"/>
           </w:p>
         </w:tc>
         <w:tc>
@@ -11763,7 +11453,6 @@
               </w:rPr>
               <w:t>当前用户第一次选择</w:t>
             </w:r>
-            <w:proofErr w:type="spellStart"/>
             <w:r>
               <w:rPr>
                 <w:rFonts w:ascii="Arial" w:hAnsi="Arial" w:cs="Times New Roman"/>
@@ -11773,7 +11462,6 @@
               </w:rPr>
               <w:t>DemoJam</w:t>
             </w:r>
-            <w:proofErr w:type="spellEnd"/>
             <w:r>
               <w:rPr>
                 <w:rFonts w:ascii="Arial" w:hAnsi="Arial" w:cs="Times New Roman"/>
@@ -11856,7 +11544,6 @@
               </w:rPr>
               <w:t>次选择</w:t>
             </w:r>
-            <w:proofErr w:type="spellStart"/>
             <w:r>
               <w:rPr>
                 <w:rFonts w:ascii="Arial" w:hAnsi="Arial" w:cs="Times New Roman"/>
@@ -11866,7 +11553,6 @@
               </w:rPr>
               <w:t>DemoJam</w:t>
             </w:r>
-            <w:proofErr w:type="spellEnd"/>
             <w:r>
               <w:rPr>
                 <w:rFonts w:ascii="Arial" w:hAnsi="Arial" w:cs="Times New Roman"/>
@@ -11949,7 +11635,6 @@
               </w:rPr>
               <w:t>次选择</w:t>
             </w:r>
-            <w:proofErr w:type="spellStart"/>
             <w:r>
               <w:rPr>
                 <w:rFonts w:ascii="Arial" w:hAnsi="Arial" w:cs="Times New Roman"/>
@@ -11959,7 +11644,6 @@
               </w:rPr>
               <w:t>VoiceVoteId</w:t>
             </w:r>
-            <w:proofErr w:type="spellEnd"/>
             <w:r>
               <w:rPr>
                 <w:rFonts w:ascii="Arial" w:hAnsi="Arial" w:cs="Times New Roman"/>
@@ -12042,7 +11726,6 @@
               </w:rPr>
               <w:t>次选择</w:t>
             </w:r>
-            <w:proofErr w:type="spellStart"/>
             <w:r>
               <w:rPr>
                 <w:rFonts w:ascii="Arial" w:hAnsi="Arial" w:cs="Times New Roman"/>
@@ -12052,7 +11735,6 @@
               </w:rPr>
               <w:t>VoiceVoteId</w:t>
             </w:r>
-            <w:proofErr w:type="spellEnd"/>
             <w:r>
               <w:rPr>
                 <w:rFonts w:ascii="Arial" w:hAnsi="Arial" w:cs="Times New Roman"/>
@@ -12083,7 +11765,6 @@
                 <w:szCs w:val="22"/>
               </w:rPr>
             </w:pPr>
-            <w:proofErr w:type="spellStart"/>
             <w:r>
               <w:rPr>
                 <w:rFonts w:ascii="Arial" w:hAnsi="Arial" w:cs="Times New Roman"/>
@@ -12093,7 +11774,6 @@
               </w:rPr>
               <w:t>EggVoted</w:t>
             </w:r>
-            <w:proofErr w:type="spellEnd"/>
           </w:p>
         </w:tc>
         <w:tc>
@@ -12140,7 +11820,6 @@
                 <w:szCs w:val="22"/>
               </w:rPr>
             </w:pPr>
-            <w:proofErr w:type="spellStart"/>
             <w:r>
               <w:rPr>
                 <w:rFonts w:ascii="Arial" w:hAnsi="Arial" w:cs="Times New Roman"/>
@@ -12150,7 +11829,6 @@
               </w:rPr>
               <w:t>GreenAmb</w:t>
             </w:r>
-            <w:proofErr w:type="spellEnd"/>
           </w:p>
         </w:tc>
         <w:tc>
@@ -12227,309 +11905,43 @@
         <w:rPr>
           <w:color w:val="000000"/>
         </w:rPr>
-        <w:t>{"result":{"i":"R0","rl":[{"</w:t>
-      </w:r>
-      <w:proofErr w:type="spellStart"/>
+        <w:t>{"result":{"i":"R0","rl":[{"LoginName":"Yancy","FirstName":"Yancy","LastName":"Yang ","Icon":"","Score":30,"DemoJamId1":0,"DemoJamId2":0,"VoiceVoteId1":0,"VoiceVoteId2":0,"EggVoted":false},{"LoginName":"Yu","FirstName":"Yu","LastName":"Xia ","Icon":"","Score":30,"DemoJamId1":0,"DemoJamId2":0,"VoiceVoteId1":0,"VoiceVoteId2":0,"EggVoted":false</w:t>
+      </w:r>
       <w:r>
         <w:rPr>
           <w:color w:val="000000"/>
         </w:rPr>
-        <w:t>LoginName</w:t>
-      </w:r>
-      <w:proofErr w:type="spellEnd"/>
+        <w:t>,”GreenAmb”:0</w:t>
+      </w:r>
       <w:r>
         <w:rPr>
           <w:color w:val="000000"/>
         </w:rPr>
-        <w:t>":"</w:t>
-      </w:r>
-      <w:proofErr w:type="spellStart"/>
+        <w:t>},{"LoginName":"Wei","FirstName":"Wei","LastName":"Song ","Icon":"","Score":30,"DemoJamId1":0,"DemoJamId2":0,"VoiceVoteId1":0,"VoiceVoteId2":0,"EggVoted":false</w:t>
+      </w:r>
       <w:r>
         <w:rPr>
           <w:color w:val="000000"/>
         </w:rPr>
-        <w:t>Yancy</w:t>
-      </w:r>
-      <w:proofErr w:type="spellEnd"/>
+        <w:t>,”GreenAmb”:1</w:t>
+      </w:r>
       <w:r>
         <w:rPr>
           <w:color w:val="000000"/>
         </w:rPr>
-        <w:t>","</w:t>
-      </w:r>
-      <w:proofErr w:type="spellStart"/>
+        <w:t>},{"LoginName":"Zezhang","FirstName":"Zezhang ","LastName":"Zhao ","Icon":"","Score":30,"DemoJamId1":0,"DemoJamId2":0,"VoiceVoteId1":0,"VoiceVoteId2":0,"EggVoted":false</w:t>
+      </w:r>
       <w:r>
         <w:rPr>
           <w:color w:val="000000"/>
         </w:rPr>
-        <w:t>FirstName</w:t>
-      </w:r>
-      <w:proofErr w:type="spellEnd"/>
+        <w:t>,”GreenAmb”:0</w:t>
+      </w:r>
       <w:r>
         <w:rPr>
           <w:color w:val="000000"/>
         </w:rPr>
-        <w:t>":"</w:t>
-      </w:r>
-      <w:proofErr w:type="spellStart"/>
-      <w:r>
-        <w:rPr>
-          <w:color w:val="000000"/>
-        </w:rPr>
-        <w:t>Yancy</w:t>
-      </w:r>
-      <w:proofErr w:type="spellEnd"/>
-      <w:r>
-        <w:rPr>
-          <w:color w:val="000000"/>
-        </w:rPr>
-        <w:t>","</w:t>
-      </w:r>
-      <w:proofErr w:type="spellStart"/>
-      <w:r>
-        <w:rPr>
-          <w:color w:val="000000"/>
-        </w:rPr>
-        <w:t>LastName</w:t>
-      </w:r>
-      <w:proofErr w:type="spellEnd"/>
-      <w:r>
-        <w:rPr>
-          <w:color w:val="000000"/>
-        </w:rPr>
-        <w:t>":"Yang ","Icon":"","Score":30,"DemoJamId1":0,"DemoJamId2":0,"VoiceVoteId1":0,"VoiceVoteId2":0,"EggVoted":false},{"</w:t>
-      </w:r>
-      <w:proofErr w:type="spellStart"/>
-      <w:r>
-        <w:rPr>
-          <w:color w:val="000000"/>
-        </w:rPr>
-        <w:t>LoginName</w:t>
-      </w:r>
-      <w:proofErr w:type="spellEnd"/>
-      <w:r>
-        <w:rPr>
-          <w:color w:val="000000"/>
-        </w:rPr>
-        <w:t>":"Yu","</w:t>
-      </w:r>
-      <w:proofErr w:type="spellStart"/>
-      <w:r>
-        <w:rPr>
-          <w:color w:val="000000"/>
-        </w:rPr>
-        <w:t>FirstName</w:t>
-      </w:r>
-      <w:proofErr w:type="spellEnd"/>
-      <w:r>
-        <w:rPr>
-          <w:color w:val="000000"/>
-        </w:rPr>
-        <w:t>":"Yu","</w:t>
-      </w:r>
-      <w:proofErr w:type="spellStart"/>
-      <w:r>
-        <w:rPr>
-          <w:color w:val="000000"/>
-        </w:rPr>
-        <w:t>LastName</w:t>
-      </w:r>
-      <w:proofErr w:type="spellEnd"/>
-      <w:r>
-        <w:rPr>
-          <w:color w:val="000000"/>
-        </w:rPr>
-        <w:t>":"Xia ","Icon":"","Score":30,"DemoJamId1":0,"DemoJamId2":0,"VoiceVoteId1":0,"VoiceVoteId2":0,"EggVoted":false</w:t>
-      </w:r>
-      <w:r>
-        <w:rPr>
-          <w:color w:val="000000"/>
-        </w:rPr>
-        <w:t>,”GreenAmb”:0</w:t>
-      </w:r>
-      <w:r>
-        <w:rPr>
-          <w:color w:val="000000"/>
-        </w:rPr>
-        <w:t>},{"</w:t>
-      </w:r>
-      <w:proofErr w:type="spellStart"/>
-      <w:r>
-        <w:rPr>
-          <w:color w:val="000000"/>
-        </w:rPr>
-        <w:t>LoginName</w:t>
-      </w:r>
-      <w:proofErr w:type="spellEnd"/>
-      <w:r>
-        <w:rPr>
-          <w:color w:val="000000"/>
-        </w:rPr>
-        <w:t>":"Wei","</w:t>
-      </w:r>
-      <w:proofErr w:type="spellStart"/>
-      <w:r>
-        <w:rPr>
-          <w:color w:val="000000"/>
-        </w:rPr>
-        <w:t>FirstName</w:t>
-      </w:r>
-      <w:proofErr w:type="spellEnd"/>
-      <w:r>
-        <w:rPr>
-          <w:color w:val="000000"/>
-        </w:rPr>
-        <w:t>":"Wei","</w:t>
-      </w:r>
-      <w:proofErr w:type="spellStart"/>
-      <w:r>
-        <w:rPr>
-          <w:color w:val="000000"/>
-        </w:rPr>
-        <w:t>LastName</w:t>
-      </w:r>
-      <w:proofErr w:type="spellEnd"/>
-      <w:r>
-        <w:rPr>
-          <w:color w:val="000000"/>
-        </w:rPr>
-        <w:t>":"Song ","Icon":"","Score":30,"DemoJamId1":0,"DemoJamId2":0,"VoiceVoteId1":0,"VoiceVoteId2":0,"EggVoted":false</w:t>
-      </w:r>
-      <w:r>
-        <w:rPr>
-          <w:color w:val="000000"/>
-        </w:rPr>
-        <w:t>,”GreenAmb”:1</w:t>
-      </w:r>
-      <w:r>
-        <w:rPr>
-          <w:color w:val="000000"/>
-        </w:rPr>
-        <w:t>},{"</w:t>
-      </w:r>
-      <w:proofErr w:type="spellStart"/>
-      <w:r>
-        <w:rPr>
-          <w:color w:val="000000"/>
-        </w:rPr>
-        <w:t>LoginName</w:t>
-      </w:r>
-      <w:proofErr w:type="spellEnd"/>
-      <w:r>
-        <w:rPr>
-          <w:color w:val="000000"/>
-        </w:rPr>
-        <w:t>":"</w:t>
-      </w:r>
-      <w:proofErr w:type="spellStart"/>
-      <w:r>
-        <w:rPr>
-          <w:color w:val="000000"/>
-        </w:rPr>
-        <w:t>Zezhang</w:t>
-      </w:r>
-      <w:proofErr w:type="spellEnd"/>
-      <w:r>
-        <w:rPr>
-          <w:color w:val="000000"/>
-        </w:rPr>
-        <w:t>","</w:t>
-      </w:r>
-      <w:proofErr w:type="spellStart"/>
-      <w:r>
-        <w:rPr>
-          <w:color w:val="000000"/>
-        </w:rPr>
-        <w:t>FirstName</w:t>
-      </w:r>
-      <w:proofErr w:type="spellEnd"/>
-      <w:r>
-        <w:rPr>
-          <w:color w:val="000000"/>
-        </w:rPr>
-        <w:t>":"</w:t>
-      </w:r>
-      <w:proofErr w:type="spellStart"/>
-      <w:r>
-        <w:rPr>
-          <w:color w:val="000000"/>
-        </w:rPr>
-        <w:t>Zezhang</w:t>
-      </w:r>
-      <w:proofErr w:type="spellEnd"/>
-      <w:r>
-        <w:rPr>
-          <w:color w:val="000000"/>
-        </w:rPr>
-        <w:t xml:space="preserve"> ","</w:t>
-      </w:r>
-      <w:proofErr w:type="spellStart"/>
-      <w:r>
-        <w:rPr>
-          <w:color w:val="000000"/>
-        </w:rPr>
-        <w:t>LastName</w:t>
-      </w:r>
-      <w:proofErr w:type="spellEnd"/>
-      <w:r>
-        <w:rPr>
-          <w:color w:val="000000"/>
-        </w:rPr>
-        <w:t>":"Zhao ","Icon":"","Score":30,"DemoJamId1":0,"DemoJamId2":0,"VoiceVoteId1":0,"VoiceVoteId2":0,"EggVoted":false</w:t>
-      </w:r>
-      <w:r>
-        <w:rPr>
-          <w:color w:val="000000"/>
-        </w:rPr>
-        <w:t>,”GreenAmb”:0</w:t>
-      </w:r>
-      <w:r>
-        <w:rPr>
-          <w:color w:val="000000"/>
-        </w:rPr>
-        <w:t>},{"LoginName":"test001","FirstName":"Robin","LastName":"Meyerhoff","Icon":"","Score":20,"DemoJamId1":0,"DemoJamId2":0,"VoiceVoteId1":0,"VoiceVoteId2":0,"EggVoted":false},{"</w:t>
-      </w:r>
-      <w:proofErr w:type="spellStart"/>
-      <w:r>
-        <w:rPr>
-          <w:color w:val="000000"/>
-        </w:rPr>
-        <w:t>LoginName</w:t>
-      </w:r>
-      <w:proofErr w:type="spellEnd"/>
-      <w:r>
-        <w:rPr>
-          <w:color w:val="000000"/>
-        </w:rPr>
-        <w:t>":"Teddy","</w:t>
-      </w:r>
-      <w:proofErr w:type="spellStart"/>
-      <w:r>
-        <w:rPr>
-          <w:color w:val="000000"/>
-        </w:rPr>
-        <w:t>FirstName</w:t>
-      </w:r>
-      <w:proofErr w:type="spellEnd"/>
-      <w:r>
-        <w:rPr>
-          <w:color w:val="000000"/>
-        </w:rPr>
-        <w:t>":"Teddy","</w:t>
-      </w:r>
-      <w:proofErr w:type="spellStart"/>
-      <w:r>
-        <w:rPr>
-          <w:color w:val="000000"/>
-        </w:rPr>
-        <w:t>LastName</w:t>
-      </w:r>
-      <w:proofErr w:type="spellEnd"/>
-      <w:r>
-        <w:rPr>
-          <w:color w:val="000000"/>
-        </w:rPr>
-        <w:t>":"Shi ","Icon":"","Score":10,"DemoJamId1":0,"DemoJamId2":0,"VoiceVoteId1":0,"VoiceVoteId2":0,"EggVoted":false</w:t>
+        <w:t>},{"LoginName":"test001","FirstName":"Robin","LastName":"Meyerhoff","Icon":"","Score":20,"DemoJamId1":0,"DemoJamId2":0,"VoiceVoteId1":0,"VoiceVoteId2":0,"EggVoted":false},{"LoginName":"Teddy","FirstName":"Teddy","LastName":"Shi ","Icon":"","Score":10,"DemoJamId1":0,"DemoJamId2":0,"VoiceVoteId1":0,"VoiceVoteId2":0,"EggVoted":false</w:t>
       </w:r>
       <w:r>
         <w:rPr>
@@ -12925,7 +12337,6 @@
                 <w:szCs w:val="22"/>
               </w:rPr>
             </w:pPr>
-            <w:proofErr w:type="spellStart"/>
             <w:r>
               <w:rPr>
                 <w:rFonts w:ascii="Arial" w:hAnsi="Arial" w:cs="Times New Roman" w:hint="eastAsia"/>
@@ -12944,7 +12355,6 @@
               </w:rPr>
               <w:t>id</w:t>
             </w:r>
-            <w:proofErr w:type="spellEnd"/>
           </w:p>
         </w:tc>
         <w:tc>
@@ -13024,7 +12434,6 @@
                 <w:szCs w:val="22"/>
               </w:rPr>
             </w:pPr>
-            <w:proofErr w:type="spellStart"/>
             <w:r>
               <w:rPr>
                 <w:rFonts w:ascii="Arial" w:hAnsi="Arial" w:cs="Times New Roman" w:hint="eastAsia"/>
@@ -13061,7 +12470,6 @@
               </w:rPr>
               <w:t>e</w:t>
             </w:r>
-            <w:proofErr w:type="spellEnd"/>
           </w:p>
         </w:tc>
         <w:tc>
@@ -13132,7 +12540,6 @@
                 <w:szCs w:val="22"/>
               </w:rPr>
             </w:pPr>
-            <w:proofErr w:type="spellStart"/>
             <w:r>
               <w:rPr>
                 <w:rFonts w:ascii="Arial" w:hAnsi="Arial" w:cs="Times New Roman" w:hint="eastAsia"/>
@@ -13151,7 +12558,6 @@
               </w:rPr>
               <w:t>ilepath</w:t>
             </w:r>
-            <w:proofErr w:type="spellEnd"/>
           </w:p>
         </w:tc>
         <w:tc>
@@ -13327,7 +12733,6 @@
                 <w:szCs w:val="22"/>
               </w:rPr>
             </w:pPr>
-            <w:proofErr w:type="spellStart"/>
             <w:r>
               <w:rPr>
                 <w:rFonts w:ascii="Arial" w:hAnsi="Arial" w:cs="Times New Roman" w:hint="eastAsia"/>
@@ -13346,7 +12751,6 @@
               </w:rPr>
               <w:t>esoult</w:t>
             </w:r>
-            <w:proofErr w:type="spellEnd"/>
           </w:p>
         </w:tc>
         <w:tc>
@@ -13655,27 +13059,7 @@
           <w:sz w:val="20"/>
           <w:szCs w:val="20"/>
         </w:rPr>
-        <w:t>{"result</w:t>
-      </w:r>
-      <w:proofErr w:type="gramStart"/>
-      <w:r>
-        <w:rPr>
-          <w:rFonts w:ascii="Courier New" w:hAnsi="Courier New" w:cs="Courier New"/>
-          <w:color w:val="000000"/>
-          <w:sz w:val="20"/>
-          <w:szCs w:val="20"/>
-        </w:rPr>
-        <w:t>":{</w:t>
-      </w:r>
-      <w:proofErr w:type="gramEnd"/>
-      <w:r>
-        <w:rPr>
-          <w:rFonts w:ascii="Courier New" w:hAnsi="Courier New" w:cs="Courier New"/>
-          <w:color w:val="000000"/>
-          <w:sz w:val="20"/>
-          <w:szCs w:val="20"/>
-        </w:rPr>
-        <w:t>"i":"</w:t>
+        <w:t>{"result":{"i":"</w:t>
       </w:r>
       <w:r>
         <w:rPr>
@@ -14157,7 +13541,6 @@
                 <w:szCs w:val="22"/>
               </w:rPr>
             </w:pPr>
-            <w:proofErr w:type="spellStart"/>
             <w:r>
               <w:rPr>
                 <w:rFonts w:ascii="Arial" w:hAnsi="Arial" w:cs="Times New Roman" w:hint="eastAsia"/>
@@ -14176,7 +13559,6 @@
               </w:rPr>
               <w:t>esoult</w:t>
             </w:r>
-            <w:proofErr w:type="spellEnd"/>
           </w:p>
         </w:tc>
         <w:tc>
@@ -14220,7 +13602,6 @@
                 <w:szCs w:val="22"/>
               </w:rPr>
             </w:pPr>
-            <w:proofErr w:type="spellStart"/>
             <w:r>
               <w:rPr>
                 <w:rFonts w:ascii="Arial" w:hAnsi="Arial" w:cs="Times New Roman"/>
@@ -14230,7 +13611,6 @@
               </w:rPr>
               <w:t>i</w:t>
             </w:r>
-            <w:proofErr w:type="spellEnd"/>
           </w:p>
         </w:tc>
         <w:tc>
@@ -14328,7 +13708,6 @@
                 <w:szCs w:val="22"/>
               </w:rPr>
             </w:pPr>
-            <w:proofErr w:type="spellStart"/>
             <w:r>
               <w:rPr>
                 <w:rFonts w:ascii="Arial" w:hAnsi="Arial" w:cs="Times New Roman"/>
@@ -14338,7 +13717,6 @@
               </w:rPr>
               <w:t>DemoJamItemId</w:t>
             </w:r>
-            <w:proofErr w:type="spellEnd"/>
           </w:p>
         </w:tc>
         <w:tc>
@@ -14355,7 +13733,6 @@
                 <w:szCs w:val="22"/>
               </w:rPr>
             </w:pPr>
-            <w:proofErr w:type="spellStart"/>
             <w:r>
               <w:rPr>
                 <w:rFonts w:ascii="Arial" w:hAnsi="Arial" w:cs="Times New Roman"/>
@@ -14365,7 +13742,6 @@
               </w:rPr>
               <w:t>DemoJam</w:t>
             </w:r>
-            <w:proofErr w:type="spellEnd"/>
             <w:r>
               <w:rPr>
                 <w:rFonts w:ascii="Arial" w:hAnsi="Arial" w:cs="Times New Roman"/>
@@ -14402,7 +13778,6 @@
                 <w:szCs w:val="22"/>
               </w:rPr>
             </w:pPr>
-            <w:proofErr w:type="spellStart"/>
             <w:r>
               <w:rPr>
                 <w:rFonts w:ascii="Arial" w:hAnsi="Arial" w:cs="Times New Roman"/>
@@ -14412,7 +13787,6 @@
               </w:rPr>
               <w:t>TeamName</w:t>
             </w:r>
-            <w:proofErr w:type="spellEnd"/>
           </w:p>
         </w:tc>
         <w:tc>
@@ -14429,7 +13803,6 @@
                 <w:szCs w:val="22"/>
               </w:rPr>
             </w:pPr>
-            <w:proofErr w:type="spellStart"/>
             <w:r>
               <w:rPr>
                 <w:rFonts w:ascii="Arial" w:hAnsi="Arial" w:cs="Times New Roman"/>
@@ -14439,7 +13812,6 @@
               </w:rPr>
               <w:t>DemoJam</w:t>
             </w:r>
-            <w:proofErr w:type="spellEnd"/>
             <w:r>
               <w:rPr>
                 <w:rFonts w:ascii="Arial" w:hAnsi="Arial" w:cs="Times New Roman"/>
@@ -14492,7 +13864,6 @@
                 <w:szCs w:val="22"/>
               </w:rPr>
             </w:pPr>
-            <w:proofErr w:type="spellStart"/>
             <w:r>
               <w:rPr>
                 <w:rFonts w:ascii="Arial" w:hAnsi="Arial" w:cs="Times New Roman"/>
@@ -14502,7 +13873,6 @@
               </w:rPr>
               <w:t>DemoJam</w:t>
             </w:r>
-            <w:proofErr w:type="spellEnd"/>
             <w:r>
               <w:rPr>
                 <w:rFonts w:ascii="Arial" w:hAnsi="Arial" w:cs="Times New Roman"/>
@@ -14555,7 +13925,6 @@
                 <w:szCs w:val="22"/>
               </w:rPr>
             </w:pPr>
-            <w:proofErr w:type="spellStart"/>
             <w:r>
               <w:rPr>
                 <w:rFonts w:ascii="Arial" w:hAnsi="Arial" w:cs="Times New Roman" w:hint="eastAsia"/>
@@ -14565,7 +13934,6 @@
               </w:rPr>
               <w:t>DemoJam</w:t>
             </w:r>
-            <w:proofErr w:type="spellEnd"/>
             <w:r>
               <w:rPr>
                 <w:rFonts w:ascii="Arial" w:hAnsi="Arial" w:cs="Times New Roman"/>
@@ -14618,7 +13986,6 @@
                 <w:szCs w:val="22"/>
               </w:rPr>
             </w:pPr>
-            <w:proofErr w:type="spellStart"/>
             <w:r>
               <w:rPr>
                 <w:rFonts w:ascii="Arial" w:hAnsi="Arial" w:cs="Times New Roman"/>
@@ -14628,7 +13995,6 @@
               </w:rPr>
               <w:t>DemoJam</w:t>
             </w:r>
-            <w:proofErr w:type="spellEnd"/>
             <w:r>
               <w:rPr>
                 <w:rFonts w:ascii="Arial" w:hAnsi="Arial" w:cs="Times New Roman"/>
@@ -14656,7 +14022,6 @@
                 <w:szCs w:val="22"/>
               </w:rPr>
             </w:pPr>
-            <w:proofErr w:type="spellStart"/>
             <w:r>
               <w:rPr>
                 <w:rFonts w:ascii="Arial" w:hAnsi="Arial" w:cs="Times New Roman"/>
@@ -14667,7 +14032,6 @@
               <w:lastRenderedPageBreak/>
               <w:t>VoiceItemId</w:t>
             </w:r>
-            <w:proofErr w:type="spellEnd"/>
           </w:p>
         </w:tc>
         <w:tc>
@@ -14729,7 +14093,6 @@
                 <w:szCs w:val="22"/>
               </w:rPr>
             </w:pPr>
-            <w:proofErr w:type="spellStart"/>
             <w:r>
               <w:rPr>
                 <w:rFonts w:ascii="Arial" w:hAnsi="Arial" w:cs="Times New Roman"/>
@@ -14739,7 +14102,6 @@
               </w:rPr>
               <w:t>VoicerName</w:t>
             </w:r>
-            <w:proofErr w:type="spellEnd"/>
           </w:p>
         </w:tc>
         <w:tc>
@@ -14783,7 +14145,6 @@
                 <w:szCs w:val="22"/>
               </w:rPr>
             </w:pPr>
-            <w:proofErr w:type="spellStart"/>
             <w:r>
               <w:rPr>
                 <w:rFonts w:ascii="Arial" w:hAnsi="Arial" w:cs="Times New Roman"/>
@@ -14793,7 +14154,6 @@
               </w:rPr>
               <w:t>SongName</w:t>
             </w:r>
-            <w:proofErr w:type="spellEnd"/>
           </w:p>
         </w:tc>
         <w:tc>
@@ -14855,7 +14215,6 @@
                 <w:szCs w:val="22"/>
               </w:rPr>
             </w:pPr>
-            <w:proofErr w:type="spellStart"/>
             <w:r>
               <w:rPr>
                 <w:rFonts w:ascii="Arial" w:hAnsi="Arial" w:cs="Times New Roman"/>
@@ -14874,7 +14233,6 @@
               </w:rPr>
               <w:t>c</w:t>
             </w:r>
-            <w:proofErr w:type="spellEnd"/>
           </w:p>
         </w:tc>
         <w:tc>
@@ -14983,67 +14341,7 @@
           <w:sz w:val="20"/>
           <w:szCs w:val="20"/>
         </w:rPr>
-        <w:t>{"result</w:t>
-      </w:r>
-      <w:proofErr w:type="gramStart"/>
-      <w:r>
-        <w:rPr>
-          <w:rFonts w:ascii="Courier New" w:hAnsi="Courier New" w:cs="Courier New"/>
-          <w:color w:val="000000"/>
-          <w:sz w:val="20"/>
-          <w:szCs w:val="20"/>
-        </w:rPr>
-        <w:t>":{</w:t>
-      </w:r>
-      <w:proofErr w:type="gramEnd"/>
-      <w:r>
-        <w:rPr>
-          <w:rFonts w:ascii="Courier New" w:hAnsi="Courier New" w:cs="Courier New"/>
-          <w:color w:val="000000"/>
-          <w:sz w:val="20"/>
-          <w:szCs w:val="20"/>
-        </w:rPr>
-        <w:t>"dl":[{"DemoJamItemId":1,"TeamName":"dj team 1","Resource":"dj/team1.jpg","Department":"dep 1","Introduction":"dj team 1 intro"},{"DemoJamItemId":2,"TeamName":"dj team 2","Resource":"dj/team2.jpg","Department":"dep 2","Introduction":"dj team 2 intro"}],"i":"DVL0","vl":[{"VoiceItemId":1,"VoicerName":"vote item 001","SongName":"Hero","VoicerPic":"sv/sv1.jpg"},{"VoiceItemId":2,"VoicerName":"vote Item 002","SongName":"That's the way","</w:t>
-      </w:r>
-      <w:proofErr w:type="spellStart"/>
-      <w:r>
-        <w:rPr>
-          <w:rFonts w:ascii="Courier New" w:hAnsi="Courier New" w:cs="Courier New"/>
-          <w:color w:val="000000"/>
-          <w:sz w:val="20"/>
-          <w:szCs w:val="20"/>
-        </w:rPr>
-        <w:t>VoicerPic</w:t>
-      </w:r>
-      <w:proofErr w:type="spellEnd"/>
-      <w:r>
-        <w:rPr>
-          <w:rFonts w:ascii="Courier New" w:hAnsi="Courier New" w:cs="Courier New"/>
-          <w:color w:val="000000"/>
-          <w:sz w:val="20"/>
-          <w:szCs w:val="20"/>
-        </w:rPr>
-        <w:t>":"</w:t>
-      </w:r>
-      <w:proofErr w:type="spellStart"/>
-      <w:r>
-        <w:rPr>
-          <w:rFonts w:ascii="Courier New" w:hAnsi="Courier New" w:cs="Courier New"/>
-          <w:color w:val="000000"/>
-          <w:sz w:val="20"/>
-          <w:szCs w:val="20"/>
-        </w:rPr>
-        <w:t>sv</w:t>
-      </w:r>
-      <w:proofErr w:type="spellEnd"/>
-      <w:r>
-        <w:rPr>
-          <w:rFonts w:ascii="Courier New" w:hAnsi="Courier New" w:cs="Courier New"/>
-          <w:color w:val="000000"/>
-          <w:sz w:val="20"/>
-          <w:szCs w:val="20"/>
-        </w:rPr>
-        <w:t>/sv2.jpg"}]}}</w:t>
+        <w:t>{"result":{"dl":[{"DemoJamItemId":1,"TeamName":"dj team 1","Resource":"dj/team1.jpg","Department":"dep 1","Introduction":"dj team 1 intro"},{"DemoJamItemId":2,"TeamName":"dj team 2","Resource":"dj/team2.jpg","Department":"dep 2","Introduction":"dj team 2 intro"}],"i":"DVL0","vl":[{"VoiceItemId":1,"VoicerName":"vote item 001","SongName":"Hero","VoicerPic":"sv/sv1.jpg"},{"VoiceItemId":2,"VoicerName":"vote Item 002","SongName":"That's the way","VoicerPic":"sv/sv2.jpg"}]}}</w:t>
       </w:r>
     </w:p>
     <w:p>
@@ -15483,7 +14781,6 @@
                 <w:szCs w:val="22"/>
               </w:rPr>
             </w:pPr>
-            <w:proofErr w:type="spellStart"/>
             <w:r>
               <w:rPr>
                 <w:rFonts w:ascii="Arial" w:hAnsi="Arial" w:cs="Times New Roman" w:hint="eastAsia"/>
@@ -15502,7 +14799,6 @@
               </w:rPr>
               <w:t>esoult</w:t>
             </w:r>
-            <w:proofErr w:type="spellEnd"/>
           </w:p>
         </w:tc>
         <w:tc>
@@ -15546,7 +14842,6 @@
                 <w:szCs w:val="22"/>
               </w:rPr>
             </w:pPr>
-            <w:proofErr w:type="spellStart"/>
             <w:r>
               <w:rPr>
                 <w:rFonts w:ascii="Arial" w:hAnsi="Arial" w:cs="Times New Roman"/>
@@ -15556,7 +14851,6 @@
               </w:rPr>
               <w:t>i</w:t>
             </w:r>
-            <w:proofErr w:type="spellEnd"/>
           </w:p>
         </w:tc>
         <w:tc>
@@ -15654,7 +14948,6 @@
                 <w:szCs w:val="22"/>
               </w:rPr>
             </w:pPr>
-            <w:proofErr w:type="spellStart"/>
             <w:r>
               <w:rPr>
                 <w:rFonts w:ascii="Arial" w:hAnsi="Arial" w:cs="Times New Roman"/>
@@ -15664,7 +14957,6 @@
               </w:rPr>
               <w:t>DemoJamItemId</w:t>
             </w:r>
-            <w:proofErr w:type="spellEnd"/>
           </w:p>
         </w:tc>
         <w:tc>
@@ -15681,7 +14973,6 @@
                 <w:szCs w:val="22"/>
               </w:rPr>
             </w:pPr>
-            <w:proofErr w:type="spellStart"/>
             <w:r>
               <w:rPr>
                 <w:rFonts w:ascii="Arial" w:hAnsi="Arial" w:cs="Times New Roman"/>
@@ -15691,7 +14982,6 @@
               </w:rPr>
               <w:t>DemoJam</w:t>
             </w:r>
-            <w:proofErr w:type="spellEnd"/>
             <w:r>
               <w:rPr>
                 <w:rFonts w:ascii="Arial" w:hAnsi="Arial" w:cs="Times New Roman"/>
@@ -15728,7 +15018,6 @@
                 <w:szCs w:val="22"/>
               </w:rPr>
             </w:pPr>
-            <w:proofErr w:type="spellStart"/>
             <w:r>
               <w:rPr>
                 <w:rFonts w:ascii="Arial" w:hAnsi="Arial" w:cs="Times New Roman"/>
@@ -15738,7 +15027,6 @@
               </w:rPr>
               <w:t>TeamName</w:t>
             </w:r>
-            <w:proofErr w:type="spellEnd"/>
           </w:p>
         </w:tc>
         <w:tc>
@@ -15755,7 +15043,6 @@
                 <w:szCs w:val="22"/>
               </w:rPr>
             </w:pPr>
-            <w:proofErr w:type="spellStart"/>
             <w:r>
               <w:rPr>
                 <w:rFonts w:ascii="Arial" w:hAnsi="Arial" w:cs="Times New Roman"/>
@@ -15765,7 +15052,6 @@
               </w:rPr>
               <w:t>DemoJam</w:t>
             </w:r>
-            <w:proofErr w:type="spellEnd"/>
             <w:r>
               <w:rPr>
                 <w:rFonts w:ascii="Arial" w:hAnsi="Arial" w:cs="Times New Roman"/>
@@ -15827,7 +15113,6 @@
                 <w:szCs w:val="22"/>
               </w:rPr>
             </w:pPr>
-            <w:proofErr w:type="spellStart"/>
             <w:r>
               <w:rPr>
                 <w:rFonts w:ascii="Arial" w:hAnsi="Arial" w:cs="Times New Roman"/>
@@ -15837,7 +15122,6 @@
               </w:rPr>
               <w:t>DemoJam</w:t>
             </w:r>
-            <w:proofErr w:type="spellEnd"/>
             <w:r>
               <w:rPr>
                 <w:rFonts w:ascii="Arial" w:hAnsi="Arial" w:cs="Times New Roman"/>
@@ -15890,7 +15174,6 @@
                 <w:szCs w:val="22"/>
               </w:rPr>
             </w:pPr>
-            <w:proofErr w:type="spellStart"/>
             <w:r>
               <w:rPr>
                 <w:rFonts w:ascii="Arial" w:hAnsi="Arial" w:cs="Times New Roman" w:hint="eastAsia"/>
@@ -15900,7 +15183,6 @@
               </w:rPr>
               <w:t>DemoJam</w:t>
             </w:r>
-            <w:proofErr w:type="spellEnd"/>
             <w:r>
               <w:rPr>
                 <w:rFonts w:ascii="Arial" w:hAnsi="Arial" w:cs="Times New Roman"/>
@@ -15962,7 +15244,6 @@
                 <w:szCs w:val="22"/>
               </w:rPr>
             </w:pPr>
-            <w:proofErr w:type="spellStart"/>
             <w:r>
               <w:rPr>
                 <w:rFonts w:ascii="Arial" w:hAnsi="Arial" w:cs="Times New Roman"/>
@@ -15972,7 +15253,6 @@
               </w:rPr>
               <w:t>DemoJam</w:t>
             </w:r>
-            <w:proofErr w:type="spellEnd"/>
             <w:r>
               <w:rPr>
                 <w:rFonts w:ascii="Arial" w:hAnsi="Arial" w:cs="Times New Roman"/>
@@ -16056,9 +15336,8 @@
           <w:sz w:val="20"/>
           <w:szCs w:val="20"/>
         </w:rPr>
-        <w:t>{"result</w:t>
-      </w:r>
-      <w:proofErr w:type="gramStart"/>
+        <w:t>{"result":{"dl":[{"DemoJamItemId":1,"TeamName":"dj team 1","Department":"dep 1","Introduction":"dj team 1 intro"</w:t>
+      </w:r>
       <w:r>
         <w:rPr>
           <w:rFonts w:ascii="Courier New" w:hAnsi="Courier New" w:cs="Courier New"/>
@@ -16066,9 +15345,8 @@
           <w:sz w:val="20"/>
           <w:szCs w:val="20"/>
         </w:rPr>
-        <w:t>":{</w:t>
-      </w:r>
-      <w:proofErr w:type="gramEnd"/>
+        <w:t>,”Resource”:”dj/team1.jpg”</w:t>
+      </w:r>
       <w:r>
         <w:rPr>
           <w:rFonts w:ascii="Courier New" w:hAnsi="Courier New" w:cs="Courier New"/>
@@ -16076,7 +15354,7 @@
           <w:sz w:val="20"/>
           <w:szCs w:val="20"/>
         </w:rPr>
-        <w:t>"dl":[{"DemoJamItemId":1,"TeamName":"dj team 1","Department":"dep 1","Introduction":"dj team 1 intro"</w:t>
+        <w:t>},{"DemoJamItemId":2,"TeamName":"dj team 2","Department":"dep 2","Introduction":"dj team 2 intro"</w:t>
       </w:r>
       <w:r>
         <w:rPr>
@@ -16085,65 +15363,7 @@
           <w:sz w:val="20"/>
           <w:szCs w:val="20"/>
         </w:rPr>
-        <w:t>,”Resource”:”</w:t>
-      </w:r>
-      <w:proofErr w:type="spellStart"/>
-      <w:r>
-        <w:rPr>
-          <w:rFonts w:ascii="Courier New" w:hAnsi="Courier New" w:cs="Courier New"/>
-          <w:color w:val="000000"/>
-          <w:sz w:val="20"/>
-          <w:szCs w:val="20"/>
-        </w:rPr>
-        <w:t>dj</w:t>
-      </w:r>
-      <w:proofErr w:type="spellEnd"/>
-      <w:r>
-        <w:rPr>
-          <w:rFonts w:ascii="Courier New" w:hAnsi="Courier New" w:cs="Courier New"/>
-          <w:color w:val="000000"/>
-          <w:sz w:val="20"/>
-          <w:szCs w:val="20"/>
-        </w:rPr>
-        <w:t>/team1.jpg”</w:t>
-      </w:r>
-      <w:r>
-        <w:rPr>
-          <w:rFonts w:ascii="Courier New" w:hAnsi="Courier New" w:cs="Courier New"/>
-          <w:color w:val="000000"/>
-          <w:sz w:val="20"/>
-          <w:szCs w:val="20"/>
-        </w:rPr>
-        <w:t>},{"DemoJamItemId":2,"TeamName":"dj team 2","Department":"dep 2","Introduction":"dj team 2 intro"</w:t>
-      </w:r>
-      <w:r>
-        <w:rPr>
-          <w:rFonts w:ascii="Courier New" w:hAnsi="Courier New" w:cs="Courier New"/>
-          <w:color w:val="000000"/>
-          <w:sz w:val="20"/>
-          <w:szCs w:val="20"/>
-        </w:rPr>
-        <w:t>,”Resource”:”</w:t>
-      </w:r>
-      <w:proofErr w:type="spellStart"/>
-      <w:r>
-        <w:rPr>
-          <w:rFonts w:ascii="Courier New" w:hAnsi="Courier New" w:cs="Courier New"/>
-          <w:color w:val="000000"/>
-          <w:sz w:val="20"/>
-          <w:szCs w:val="20"/>
-        </w:rPr>
-        <w:t>dj</w:t>
-      </w:r>
-      <w:proofErr w:type="spellEnd"/>
-      <w:r>
-        <w:rPr>
-          <w:rFonts w:ascii="Courier New" w:hAnsi="Courier New" w:cs="Courier New"/>
-          <w:color w:val="000000"/>
-          <w:sz w:val="20"/>
-          <w:szCs w:val="20"/>
-        </w:rPr>
-        <w:t>/team2.jpg”</w:t>
+        <w:t>,”Resource”:”dj/team2.jpg”</w:t>
       </w:r>
       <w:r>
         <w:rPr>
@@ -16490,7 +15710,6 @@
                 <w:szCs w:val="22"/>
               </w:rPr>
             </w:pPr>
-            <w:proofErr w:type="spellStart"/>
             <w:r>
               <w:rPr>
                 <w:rFonts w:ascii="Arial" w:hAnsi="Arial" w:cs="Times New Roman"/>
@@ -16500,7 +15719,6 @@
               </w:rPr>
               <w:t>uid</w:t>
             </w:r>
-            <w:proofErr w:type="spellEnd"/>
           </w:p>
         </w:tc>
         <w:tc>
@@ -16676,7 +15894,6 @@
                 <w:szCs w:val="22"/>
               </w:rPr>
             </w:pPr>
-            <w:proofErr w:type="spellStart"/>
             <w:r>
               <w:rPr>
                 <w:rFonts w:ascii="Arial" w:hAnsi="Arial" w:cs="Times New Roman" w:hint="eastAsia"/>
@@ -16695,7 +15912,6 @@
               </w:rPr>
               <w:t>esoult</w:t>
             </w:r>
-            <w:proofErr w:type="spellEnd"/>
           </w:p>
         </w:tc>
         <w:tc>
@@ -16739,7 +15955,6 @@
                 <w:szCs w:val="22"/>
               </w:rPr>
             </w:pPr>
-            <w:proofErr w:type="spellStart"/>
             <w:r>
               <w:rPr>
                 <w:rFonts w:ascii="Arial" w:hAnsi="Arial" w:cs="Times New Roman"/>
@@ -16749,7 +15964,6 @@
               </w:rPr>
               <w:t>i</w:t>
             </w:r>
-            <w:proofErr w:type="spellEnd"/>
           </w:p>
         </w:tc>
         <w:tc>
@@ -17025,7 +16239,6 @@
                 <w:szCs w:val="22"/>
               </w:rPr>
             </w:pPr>
-            <w:proofErr w:type="spellStart"/>
             <w:r>
               <w:rPr>
                 <w:rFonts w:ascii="Arial" w:hAnsi="Arial" w:cs="Times New Roman"/>
@@ -17035,7 +16248,6 @@
               </w:rPr>
               <w:t>fv</w:t>
             </w:r>
-            <w:proofErr w:type="spellEnd"/>
           </w:p>
         </w:tc>
         <w:tc>
@@ -17127,7 +16339,6 @@
                 <w:szCs w:val="22"/>
               </w:rPr>
             </w:pPr>
-            <w:proofErr w:type="spellStart"/>
             <w:r>
               <w:rPr>
                 <w:rFonts w:ascii="Arial" w:hAnsi="Arial" w:cs="Times New Roman"/>
@@ -17137,7 +16348,6 @@
               </w:rPr>
               <w:t>sv</w:t>
             </w:r>
-            <w:proofErr w:type="spellEnd"/>
           </w:p>
         </w:tc>
         <w:tc>
@@ -17259,21 +16469,7 @@
         <w:rPr>
           <w:color w:val="000000"/>
         </w:rPr>
-        <w:t>{"result</w:t>
-      </w:r>
-      <w:proofErr w:type="gramStart"/>
-      <w:r>
-        <w:rPr>
-          <w:color w:val="000000"/>
-        </w:rPr>
-        <w:t>":{</w:t>
-      </w:r>
-      <w:proofErr w:type="gramEnd"/>
-      <w:r>
-        <w:rPr>
-          <w:color w:val="000000"/>
-        </w:rPr>
-        <w:t>"fv":1</w:t>
+        <w:t>{"result":{"fv":1</w:t>
       </w:r>
       <w:r>
         <w:rPr>
@@ -17631,7 +16827,6 @@
                 <w:szCs w:val="22"/>
               </w:rPr>
             </w:pPr>
-            <w:proofErr w:type="spellStart"/>
             <w:r>
               <w:rPr>
                 <w:rFonts w:ascii="Arial" w:hAnsi="Arial" w:cs="Times New Roman"/>
@@ -17650,7 +16845,6 @@
               </w:rPr>
               <w:t>id</w:t>
             </w:r>
-            <w:proofErr w:type="spellEnd"/>
           </w:p>
         </w:tc>
         <w:tc>
@@ -17724,23 +16918,21 @@
             <w:pPr>
               <w:spacing w:line="0" w:lineRule="atLeast"/>
               <w:rPr>
+                <w:rFonts w:ascii="Arial" w:hAnsi="Arial" w:cs="Times New Roman"/>
+                <w:color w:val="000000"/>
+                <w:sz w:val="22"/>
+                <w:szCs w:val="22"/>
+              </w:rPr>
+            </w:pPr>
+            <w:r>
+              <w:rPr>
                 <w:rFonts w:ascii="Arial" w:hAnsi="Arial" w:cs="Times New Roman" w:hint="eastAsia"/>
                 <w:color w:val="000000"/>
                 <w:sz w:val="22"/>
                 <w:szCs w:val="22"/>
               </w:rPr>
-            </w:pPr>
-            <w:r>
-              <w:rPr>
-                <w:rFonts w:ascii="Arial" w:hAnsi="Arial" w:cs="Times New Roman" w:hint="eastAsia"/>
-                <w:color w:val="000000"/>
-                <w:sz w:val="22"/>
-                <w:szCs w:val="22"/>
-              </w:rPr>
               <w:t>v</w:t>
             </w:r>
-            <w:bookmarkStart w:id="2" w:name="_GoBack"/>
-            <w:bookmarkEnd w:id="2"/>
             <w:r>
               <w:rPr>
                 <w:rFonts w:ascii="Arial" w:hAnsi="Arial" w:cs="Times New Roman"/>
@@ -17925,7 +17117,6 @@
                 <w:szCs w:val="22"/>
               </w:rPr>
             </w:pPr>
-            <w:proofErr w:type="spellStart"/>
             <w:r>
               <w:rPr>
                 <w:rFonts w:ascii="Arial" w:hAnsi="Arial" w:cs="Times New Roman" w:hint="eastAsia"/>
@@ -17944,7 +17135,6 @@
               </w:rPr>
               <w:t>esoult</w:t>
             </w:r>
-            <w:proofErr w:type="spellEnd"/>
           </w:p>
         </w:tc>
         <w:tc>
@@ -18271,27 +17461,7 @@
           <w:sz w:val="20"/>
           <w:szCs w:val="20"/>
         </w:rPr>
-        <w:t>{"result</w:t>
-      </w:r>
-      <w:proofErr w:type="gramStart"/>
-      <w:r>
-        <w:rPr>
-          <w:rFonts w:ascii="Courier New" w:hAnsi="Courier New" w:cs="Courier New"/>
-          <w:color w:val="000000"/>
-          <w:sz w:val="20"/>
-          <w:szCs w:val="20"/>
-        </w:rPr>
-        <w:t>":{</w:t>
-      </w:r>
-      <w:proofErr w:type="gramEnd"/>
-      <w:r>
-        <w:rPr>
-          <w:rFonts w:ascii="Courier New" w:hAnsi="Courier New" w:cs="Courier New"/>
-          <w:color w:val="000000"/>
-          <w:sz w:val="20"/>
-          <w:szCs w:val="20"/>
-        </w:rPr>
-        <w:t>"i":"</w:t>
+        <w:t>{"result":{"i":"</w:t>
       </w:r>
       <w:r>
         <w:rPr>
@@ -18734,7 +17904,6 @@
                 <w:szCs w:val="22"/>
               </w:rPr>
             </w:pPr>
-            <w:proofErr w:type="spellStart"/>
             <w:r>
               <w:rPr>
                 <w:rFonts w:ascii="Arial" w:hAnsi="Arial" w:cs="Times New Roman" w:hint="eastAsia"/>
@@ -18753,7 +17922,6 @@
               </w:rPr>
               <w:t>esoult</w:t>
             </w:r>
-            <w:proofErr w:type="spellEnd"/>
           </w:p>
         </w:tc>
         <w:tc>
@@ -18797,7 +17965,6 @@
                 <w:szCs w:val="22"/>
               </w:rPr>
             </w:pPr>
-            <w:proofErr w:type="spellStart"/>
             <w:r>
               <w:rPr>
                 <w:rFonts w:ascii="Arial" w:hAnsi="Arial" w:cs="Times New Roman"/>
@@ -18807,7 +17974,6 @@
               </w:rPr>
               <w:t>i</w:t>
             </w:r>
-            <w:proofErr w:type="spellEnd"/>
           </w:p>
         </w:tc>
         <w:tc>
@@ -18905,7 +18071,6 @@
                 <w:szCs w:val="22"/>
               </w:rPr>
             </w:pPr>
-            <w:proofErr w:type="spellStart"/>
             <w:r>
               <w:rPr>
                 <w:rFonts w:ascii="Arial" w:hAnsi="Arial" w:cs="Times New Roman"/>
@@ -18915,7 +18080,6 @@
               </w:rPr>
               <w:t>VoiceItemId</w:t>
             </w:r>
-            <w:proofErr w:type="spellEnd"/>
           </w:p>
         </w:tc>
         <w:tc>
@@ -18977,7 +18141,6 @@
                 <w:szCs w:val="22"/>
               </w:rPr>
             </w:pPr>
-            <w:proofErr w:type="spellStart"/>
             <w:r>
               <w:rPr>
                 <w:rFonts w:ascii="Arial" w:hAnsi="Arial" w:cs="Times New Roman"/>
@@ -18987,7 +18150,6 @@
               </w:rPr>
               <w:t>VoicerName</w:t>
             </w:r>
-            <w:proofErr w:type="spellEnd"/>
           </w:p>
         </w:tc>
         <w:tc>
@@ -19031,7 +18193,6 @@
                 <w:szCs w:val="22"/>
               </w:rPr>
             </w:pPr>
-            <w:proofErr w:type="spellStart"/>
             <w:r>
               <w:rPr>
                 <w:rFonts w:ascii="Arial" w:hAnsi="Arial" w:cs="Times New Roman"/>
@@ -19042,7 +18203,6 @@
               <w:lastRenderedPageBreak/>
               <w:t>SongName</w:t>
             </w:r>
-            <w:proofErr w:type="spellEnd"/>
           </w:p>
         </w:tc>
         <w:tc>
@@ -19104,7 +18264,6 @@
                 <w:szCs w:val="22"/>
               </w:rPr>
             </w:pPr>
-            <w:proofErr w:type="spellStart"/>
             <w:r>
               <w:rPr>
                 <w:rFonts w:ascii="Arial" w:hAnsi="Arial" w:cs="Times New Roman"/>
@@ -19123,7 +18282,6 @@
               </w:rPr>
               <w:t>c</w:t>
             </w:r>
-            <w:proofErr w:type="spellEnd"/>
           </w:p>
         </w:tc>
         <w:tc>
@@ -19232,27 +18390,7 @@
           <w:sz w:val="20"/>
           <w:szCs w:val="20"/>
         </w:rPr>
-        <w:t>{"result</w:t>
-      </w:r>
-      <w:proofErr w:type="gramStart"/>
-      <w:r>
-        <w:rPr>
-          <w:rFonts w:ascii="Courier New" w:hAnsi="Courier New" w:cs="Courier New"/>
-          <w:color w:val="000000"/>
-          <w:sz w:val="20"/>
-          <w:szCs w:val="20"/>
-        </w:rPr>
-        <w:t>":{</w:t>
-      </w:r>
-      <w:proofErr w:type="gramEnd"/>
-      <w:r>
-        <w:rPr>
-          <w:rFonts w:ascii="Courier New" w:hAnsi="Courier New" w:cs="Courier New"/>
-          <w:color w:val="000000"/>
-          <w:sz w:val="20"/>
-          <w:szCs w:val="20"/>
-        </w:rPr>
-        <w:t>"i":"VL0","vl":[{"VoiceItemId":1,"VoicerName":"vote item 001","SongName":""},{"VoiceItemId":2,"VoicerName":"vote Item 002","SongName":""}]}}</w:t>
+        <w:t>{"result":{"i":"VL0","vl":[{"VoiceItemId":1,"VoicerName":"vote item 001","SongName":""},{"VoiceItemId":2,"VoicerName":"vote Item 002","SongName":""}]}}</w:t>
       </w:r>
     </w:p>
     <w:p/>
@@ -19566,7 +18704,6 @@
                 <w:szCs w:val="22"/>
               </w:rPr>
             </w:pPr>
-            <w:proofErr w:type="spellStart"/>
             <w:r>
               <w:rPr>
                 <w:rFonts w:ascii="Arial" w:hAnsi="Arial" w:cs="Times New Roman"/>
@@ -19576,7 +18713,6 @@
               </w:rPr>
               <w:t>uid</w:t>
             </w:r>
-            <w:proofErr w:type="spellEnd"/>
           </w:p>
         </w:tc>
         <w:tc>
@@ -19752,7 +18888,6 @@
                 <w:szCs w:val="22"/>
               </w:rPr>
             </w:pPr>
-            <w:proofErr w:type="spellStart"/>
             <w:r>
               <w:rPr>
                 <w:rFonts w:ascii="Arial" w:hAnsi="Arial" w:cs="Times New Roman" w:hint="eastAsia"/>
@@ -19771,7 +18906,6 @@
               </w:rPr>
               <w:t>esoult</w:t>
             </w:r>
-            <w:proofErr w:type="spellEnd"/>
           </w:p>
         </w:tc>
         <w:tc>
@@ -20099,7 +19233,6 @@
                 <w:szCs w:val="22"/>
               </w:rPr>
             </w:pPr>
-            <w:proofErr w:type="spellStart"/>
             <w:r>
               <w:rPr>
                 <w:rFonts w:ascii="Arial" w:hAnsi="Arial" w:cs="Times New Roman"/>
@@ -20109,7 +19242,6 @@
               </w:rPr>
               <w:t>fv</w:t>
             </w:r>
-            <w:proofErr w:type="spellEnd"/>
           </w:p>
         </w:tc>
         <w:tc>
@@ -20162,7 +19294,6 @@
                 <w:szCs w:val="22"/>
               </w:rPr>
             </w:pPr>
-            <w:proofErr w:type="spellStart"/>
             <w:r>
               <w:rPr>
                 <w:rFonts w:ascii="Arial" w:hAnsi="Arial" w:cs="Times New Roman"/>
@@ -20172,7 +19303,6 @@
               </w:rPr>
               <w:t>sv</w:t>
             </w:r>
-            <w:proofErr w:type="spellEnd"/>
           </w:p>
         </w:tc>
         <w:tc>
@@ -20258,21 +19388,7 @@
         <w:rPr>
           <w:color w:val="000000"/>
         </w:rPr>
-        <w:t>{"result</w:t>
-      </w:r>
-      <w:proofErr w:type="gramStart"/>
-      <w:r>
-        <w:rPr>
-          <w:color w:val="000000"/>
-        </w:rPr>
-        <w:t>":{</w:t>
-      </w:r>
-      <w:proofErr w:type="gramEnd"/>
-      <w:r>
-        <w:rPr>
-          <w:color w:val="000000"/>
-        </w:rPr>
-        <w:t>"fv":2,"i":"VE0","r":0,"sv":-1}}</w:t>
+        <w:t>{"result":{"fv":2,"i":"VE0","r":0,"sv":-1}}</w:t>
       </w:r>
     </w:p>
     <w:p>
@@ -20611,7 +19727,6 @@
                 <w:szCs w:val="22"/>
               </w:rPr>
             </w:pPr>
-            <w:proofErr w:type="spellStart"/>
             <w:r>
               <w:rPr>
                 <w:rFonts w:ascii="Arial" w:hAnsi="Arial" w:cs="Times New Roman"/>
@@ -20630,7 +19745,6 @@
               </w:rPr>
               <w:t>id</w:t>
             </w:r>
-            <w:proofErr w:type="spellEnd"/>
           </w:p>
         </w:tc>
         <w:tc>
@@ -20704,7 +19818,7 @@
             <w:pPr>
               <w:spacing w:line="0" w:lineRule="atLeast"/>
               <w:rPr>
-                <w:rFonts w:ascii="Arial" w:hAnsi="Arial" w:cs="Times New Roman" w:hint="eastAsia"/>
+                <w:rFonts w:ascii="Arial" w:hAnsi="Arial" w:cs="Times New Roman"/>
                 <w:color w:val="000000"/>
                 <w:sz w:val="22"/>
                 <w:szCs w:val="22"/>
@@ -20912,7 +20026,6 @@
                 <w:szCs w:val="22"/>
               </w:rPr>
             </w:pPr>
-            <w:proofErr w:type="spellStart"/>
             <w:r>
               <w:rPr>
                 <w:rFonts w:ascii="Arial" w:hAnsi="Arial" w:cs="Times New Roman" w:hint="eastAsia"/>
@@ -20931,7 +20044,6 @@
               </w:rPr>
               <w:t>esoult</w:t>
             </w:r>
-            <w:proofErr w:type="spellEnd"/>
           </w:p>
         </w:tc>
         <w:tc>
@@ -20975,7 +20087,6 @@
                 <w:szCs w:val="22"/>
               </w:rPr>
             </w:pPr>
-            <w:proofErr w:type="spellStart"/>
             <w:r>
               <w:rPr>
                 <w:rFonts w:ascii="Arial" w:hAnsi="Arial" w:cs="Times New Roman"/>
@@ -20985,7 +20096,6 @@
               </w:rPr>
               <w:t>i</w:t>
             </w:r>
-            <w:proofErr w:type="spellEnd"/>
           </w:p>
         </w:tc>
         <w:tc>
@@ -21252,27 +20362,7 @@
           <w:sz w:val="20"/>
           <w:szCs w:val="20"/>
         </w:rPr>
-        <w:t>{"result</w:t>
-      </w:r>
-      <w:proofErr w:type="gramStart"/>
-      <w:r>
-        <w:rPr>
-          <w:rFonts w:ascii="Courier New" w:hAnsi="Courier New" w:cs="Courier New"/>
-          <w:color w:val="000000"/>
-          <w:sz w:val="20"/>
-          <w:szCs w:val="20"/>
-        </w:rPr>
-        <w:t>":{</w:t>
-      </w:r>
-      <w:proofErr w:type="gramEnd"/>
-      <w:r>
-        <w:rPr>
-          <w:rFonts w:ascii="Courier New" w:hAnsi="Courier New" w:cs="Courier New"/>
-          <w:color w:val="000000"/>
-          <w:sz w:val="20"/>
-          <w:szCs w:val="20"/>
-        </w:rPr>
-        <w:t>"i":"</w:t>
+        <w:t>{"result":{"i":"</w:t>
       </w:r>
       <w:r>
         <w:rPr>
@@ -21637,7 +20727,6 @@
                 <w:szCs w:val="22"/>
               </w:rPr>
             </w:pPr>
-            <w:proofErr w:type="spellStart"/>
             <w:r>
               <w:rPr>
                 <w:rFonts w:ascii="Arial" w:hAnsi="Arial" w:cs="Times New Roman"/>
@@ -21656,7 +20745,6 @@
               </w:rPr>
               <w:t>id</w:t>
             </w:r>
-            <w:proofErr w:type="spellEnd"/>
           </w:p>
         </w:tc>
         <w:tc>
@@ -22301,7 +21389,6 @@
                 <w:szCs w:val="22"/>
               </w:rPr>
             </w:pPr>
-            <w:proofErr w:type="spellStart"/>
             <w:r>
               <w:rPr>
                 <w:rFonts w:ascii="Arial" w:hAnsi="Arial" w:cs="Times New Roman" w:hint="eastAsia"/>
@@ -22320,7 +21407,6 @@
               </w:rPr>
               <w:t>esoult</w:t>
             </w:r>
-            <w:proofErr w:type="spellEnd"/>
           </w:p>
         </w:tc>
         <w:tc>
@@ -22629,27 +21715,7 @@
           <w:sz w:val="20"/>
           <w:szCs w:val="20"/>
         </w:rPr>
-        <w:t>{"result</w:t>
-      </w:r>
-      <w:proofErr w:type="gramStart"/>
-      <w:r>
-        <w:rPr>
-          <w:rFonts w:ascii="Courier New" w:hAnsi="Courier New" w:cs="Courier New"/>
-          <w:color w:val="000000"/>
-          <w:sz w:val="20"/>
-          <w:szCs w:val="20"/>
-        </w:rPr>
-        <w:t>":{</w:t>
-      </w:r>
-      <w:proofErr w:type="gramEnd"/>
-      <w:r>
-        <w:rPr>
-          <w:rFonts w:ascii="Courier New" w:hAnsi="Courier New" w:cs="Courier New"/>
-          <w:color w:val="000000"/>
-          <w:sz w:val="20"/>
-          <w:szCs w:val="20"/>
-        </w:rPr>
-        <w:t>"i":"</w:t>
+        <w:t>{"result":{"i":"</w:t>
       </w:r>
       <w:r>
         <w:rPr>
@@ -23005,7 +22071,6 @@
                 <w:szCs w:val="22"/>
               </w:rPr>
             </w:pPr>
-            <w:proofErr w:type="spellStart"/>
             <w:r>
               <w:rPr>
                 <w:rFonts w:ascii="Arial" w:hAnsi="Arial" w:cs="Times New Roman"/>
@@ -23015,7 +22080,6 @@
               </w:rPr>
               <w:t>sid</w:t>
             </w:r>
-            <w:proofErr w:type="spellEnd"/>
           </w:p>
         </w:tc>
         <w:tc>
@@ -23200,7 +22264,6 @@
                 <w:szCs w:val="22"/>
               </w:rPr>
             </w:pPr>
-            <w:proofErr w:type="spellStart"/>
             <w:r>
               <w:rPr>
                 <w:rFonts w:ascii="Arial" w:hAnsi="Arial" w:cs="Times New Roman" w:hint="eastAsia"/>
@@ -23219,7 +22282,6 @@
               </w:rPr>
               <w:t>esoult</w:t>
             </w:r>
-            <w:proofErr w:type="spellEnd"/>
           </w:p>
         </w:tc>
         <w:tc>
@@ -23263,7 +22325,6 @@
                 <w:szCs w:val="22"/>
               </w:rPr>
             </w:pPr>
-            <w:proofErr w:type="spellStart"/>
             <w:r>
               <w:rPr>
                 <w:rFonts w:ascii="Arial" w:hAnsi="Arial" w:cs="Times New Roman"/>
@@ -23273,7 +22334,6 @@
               </w:rPr>
               <w:t>i</w:t>
             </w:r>
-            <w:proofErr w:type="spellEnd"/>
           </w:p>
         </w:tc>
         <w:tc>
@@ -24389,21 +23449,7 @@
         <w:rPr>
           <w:color w:val="000000"/>
         </w:rPr>
-        <w:t>{"result</w:t>
-      </w:r>
-      <w:proofErr w:type="gramStart"/>
-      <w:r>
-        <w:rPr>
-          <w:color w:val="000000"/>
-        </w:rPr>
-        <w:t>":{</w:t>
-      </w:r>
-      <w:proofErr w:type="gramEnd"/>
-      <w:r>
-        <w:rPr>
-          <w:color w:val="000000"/>
-        </w:rPr>
-        <w:t>"i":"SSI0","q":[{"SessionId":1,"QContent1":"question 1","Q11":"1session 11","Q12":"1session 12","Q13":"1session 13","Q14":"1session 14","QContent2":"question 2","Q21":"1session 21","Q22":"1session 22","Q23":"1session 23","Q24":"1session 24"}],"r":"1"}}</w:t>
+        <w:t>{"result":{"i":"SSI0","q":[{"SessionId":1,"QContent1":"question 1","Q11":"1session 11","Q12":"1session 12","Q13":"1session 13","Q14":"1session 14","QContent2":"question 2","Q21":"1session 21","Q22":"1session 22","Q23":"1session 23","Q24":"1session 24"}],"r":"1"}}</w:t>
       </w:r>
     </w:p>
     <w:p/>
@@ -24732,7 +23778,6 @@
                 <w:szCs w:val="22"/>
               </w:rPr>
             </w:pPr>
-            <w:proofErr w:type="spellStart"/>
             <w:r>
               <w:rPr>
                 <w:rFonts w:ascii="Arial" w:hAnsi="Arial" w:cs="Times New Roman"/>
@@ -24751,7 +23796,6 @@
               </w:rPr>
               <w:t>id</w:t>
             </w:r>
-            <w:proofErr w:type="spellEnd"/>
           </w:p>
         </w:tc>
         <w:tc>
@@ -24831,7 +23875,6 @@
                 <w:szCs w:val="22"/>
               </w:rPr>
             </w:pPr>
-            <w:proofErr w:type="spellStart"/>
             <w:r>
               <w:rPr>
                 <w:rFonts w:ascii="Arial" w:hAnsi="Arial" w:cs="Times New Roman"/>
@@ -24844,7 +23887,6 @@
             <w:r>
               <w:t>id</w:t>
             </w:r>
-            <w:proofErr w:type="spellEnd"/>
           </w:p>
         </w:tc>
         <w:tc>
@@ -25374,7 +24416,6 @@
                 <w:szCs w:val="22"/>
               </w:rPr>
             </w:pPr>
-            <w:proofErr w:type="spellStart"/>
             <w:r>
               <w:rPr>
                 <w:rFonts w:ascii="Arial" w:hAnsi="Arial" w:cs="Times New Roman" w:hint="eastAsia"/>
@@ -25393,7 +24434,6 @@
               </w:rPr>
               <w:t>esoult</w:t>
             </w:r>
-            <w:proofErr w:type="spellEnd"/>
           </w:p>
         </w:tc>
         <w:tc>
@@ -25729,27 +24769,7 @@
           <w:sz w:val="20"/>
           <w:szCs w:val="20"/>
         </w:rPr>
-        <w:t>{"result</w:t>
-      </w:r>
-      <w:proofErr w:type="gramStart"/>
-      <w:r>
-        <w:rPr>
-          <w:rFonts w:ascii="Courier New" w:hAnsi="Courier New" w:cs="Courier New"/>
-          <w:color w:val="000000"/>
-          <w:sz w:val="20"/>
-          <w:szCs w:val="20"/>
-        </w:rPr>
-        <w:t>":{</w:t>
-      </w:r>
-      <w:proofErr w:type="gramEnd"/>
-      <w:r>
-        <w:rPr>
-          <w:rFonts w:ascii="Courier New" w:hAnsi="Courier New" w:cs="Courier New"/>
-          <w:color w:val="000000"/>
-          <w:sz w:val="20"/>
-          <w:szCs w:val="20"/>
-        </w:rPr>
-        <w:t>"i":"</w:t>
+        <w:t>{"result":{"i":"</w:t>
       </w:r>
       <w:r>
         <w:rPr>
@@ -26079,7 +25099,6 @@
                 <w:szCs w:val="22"/>
               </w:rPr>
             </w:pPr>
-            <w:proofErr w:type="spellStart"/>
             <w:r>
               <w:rPr>
                 <w:rFonts w:ascii="Arial" w:hAnsi="Arial" w:cs="Times New Roman" w:hint="eastAsia"/>
@@ -26098,7 +25117,6 @@
               </w:rPr>
               <w:t>id</w:t>
             </w:r>
-            <w:proofErr w:type="spellEnd"/>
           </w:p>
         </w:tc>
         <w:tc>
@@ -26257,7 +25275,6 @@
                 <w:szCs w:val="22"/>
               </w:rPr>
             </w:pPr>
-            <w:proofErr w:type="spellStart"/>
             <w:r>
               <w:rPr>
                 <w:rFonts w:ascii="Arial" w:hAnsi="Arial" w:cs="Times New Roman" w:hint="eastAsia"/>
@@ -26294,7 +25311,6 @@
               </w:rPr>
               <w:t>e</w:t>
             </w:r>
-            <w:proofErr w:type="spellEnd"/>
           </w:p>
         </w:tc>
         <w:tc>
@@ -26365,7 +25381,6 @@
                 <w:szCs w:val="22"/>
               </w:rPr>
             </w:pPr>
-            <w:proofErr w:type="spellStart"/>
             <w:r>
               <w:rPr>
                 <w:rFonts w:ascii="Arial" w:hAnsi="Arial" w:cs="Times New Roman" w:hint="eastAsia"/>
@@ -26384,7 +25399,6 @@
               </w:rPr>
               <w:t>ilepath</w:t>
             </w:r>
-            <w:proofErr w:type="spellEnd"/>
           </w:p>
         </w:tc>
         <w:tc>
@@ -26551,7 +25565,6 @@
                 <w:szCs w:val="22"/>
               </w:rPr>
             </w:pPr>
-            <w:proofErr w:type="spellStart"/>
             <w:r>
               <w:rPr>
                 <w:rFonts w:ascii="Arial" w:hAnsi="Arial" w:cs="Times New Roman" w:hint="eastAsia"/>
@@ -26570,7 +25583,6 @@
               </w:rPr>
               <w:t>esoult</w:t>
             </w:r>
-            <w:proofErr w:type="spellEnd"/>
           </w:p>
         </w:tc>
         <w:tc>
@@ -26879,27 +25891,7 @@
           <w:sz w:val="20"/>
           <w:szCs w:val="20"/>
         </w:rPr>
-        <w:t>{"result</w:t>
-      </w:r>
-      <w:proofErr w:type="gramStart"/>
-      <w:r>
-        <w:rPr>
-          <w:rFonts w:ascii="Courier New" w:hAnsi="Courier New" w:cs="Courier New"/>
-          <w:color w:val="000000"/>
-          <w:sz w:val="20"/>
-          <w:szCs w:val="20"/>
-        </w:rPr>
-        <w:t>":{</w:t>
-      </w:r>
-      <w:proofErr w:type="gramEnd"/>
-      <w:r>
-        <w:rPr>
-          <w:rFonts w:ascii="Courier New" w:hAnsi="Courier New" w:cs="Courier New"/>
-          <w:color w:val="000000"/>
-          <w:sz w:val="20"/>
-          <w:szCs w:val="20"/>
-        </w:rPr>
-        <w:t>"i":"PS</w:t>
+        <w:t>{"result":{"i":"PS</w:t>
       </w:r>
       <w:r>
         <w:rPr>
@@ -27210,7 +26202,6 @@
                 <w:szCs w:val="22"/>
               </w:rPr>
             </w:pPr>
-            <w:proofErr w:type="spellStart"/>
             <w:r>
               <w:rPr>
                 <w:rFonts w:ascii="Arial" w:hAnsi="Arial" w:cs="Times New Roman" w:hint="eastAsia"/>
@@ -27229,7 +26220,6 @@
               </w:rPr>
               <w:t>id</w:t>
             </w:r>
-            <w:proofErr w:type="spellEnd"/>
           </w:p>
         </w:tc>
         <w:tc>
@@ -27309,7 +26299,6 @@
                 <w:szCs w:val="22"/>
               </w:rPr>
             </w:pPr>
-            <w:proofErr w:type="spellStart"/>
             <w:r>
               <w:rPr>
                 <w:rFonts w:ascii="Arial" w:hAnsi="Arial" w:cs="Times New Roman" w:hint="eastAsia"/>
@@ -27328,7 +26317,6 @@
               </w:rPr>
               <w:t>ilepath</w:t>
             </w:r>
-            <w:proofErr w:type="spellEnd"/>
           </w:p>
         </w:tc>
         <w:tc>
@@ -27522,7 +26510,6 @@
                 <w:szCs w:val="22"/>
               </w:rPr>
             </w:pPr>
-            <w:proofErr w:type="spellStart"/>
             <w:r>
               <w:rPr>
                 <w:rFonts w:ascii="Arial" w:hAnsi="Arial" w:cs="Times New Roman" w:hint="eastAsia"/>
@@ -27541,7 +26528,6 @@
               </w:rPr>
               <w:t>esoult</w:t>
             </w:r>
-            <w:proofErr w:type="spellEnd"/>
           </w:p>
         </w:tc>
         <w:tc>
@@ -27850,27 +26836,7 @@
           <w:sz w:val="20"/>
           <w:szCs w:val="20"/>
         </w:rPr>
-        <w:t>{"result</w:t>
-      </w:r>
-      <w:proofErr w:type="gramStart"/>
-      <w:r>
-        <w:rPr>
-          <w:rFonts w:ascii="Courier New" w:hAnsi="Courier New" w:cs="Courier New"/>
-          <w:color w:val="000000"/>
-          <w:sz w:val="20"/>
-          <w:szCs w:val="20"/>
-        </w:rPr>
-        <w:t>":{</w:t>
-      </w:r>
-      <w:proofErr w:type="gramEnd"/>
-      <w:r>
-        <w:rPr>
-          <w:rFonts w:ascii="Courier New" w:hAnsi="Courier New" w:cs="Courier New"/>
-          <w:color w:val="000000"/>
-          <w:sz w:val="20"/>
-          <w:szCs w:val="20"/>
-        </w:rPr>
-        <w:t>"i":"PS</w:t>
+        <w:t>{"result":{"i":"PS</w:t>
       </w:r>
       <w:r>
         <w:rPr>
@@ -28192,7 +27158,6 @@
                 <w:szCs w:val="22"/>
               </w:rPr>
             </w:pPr>
-            <w:proofErr w:type="spellStart"/>
             <w:r>
               <w:rPr>
                 <w:rFonts w:ascii="Arial" w:hAnsi="Arial" w:cs="Times New Roman" w:hint="eastAsia"/>
@@ -28212,7 +27177,6 @@
               </w:rPr>
               <w:t>id</w:t>
             </w:r>
-            <w:proofErr w:type="spellEnd"/>
           </w:p>
         </w:tc>
         <w:tc>
@@ -28292,7 +27256,6 @@
                 <w:szCs w:val="22"/>
               </w:rPr>
             </w:pPr>
-            <w:proofErr w:type="spellStart"/>
             <w:r>
               <w:rPr>
                 <w:rFonts w:ascii="Arial" w:hAnsi="Arial" w:cs="Times New Roman" w:hint="eastAsia"/>
@@ -28311,7 +27274,6 @@
               </w:rPr>
               <w:t>wid</w:t>
             </w:r>
-            <w:proofErr w:type="spellEnd"/>
           </w:p>
         </w:tc>
         <w:tc>
@@ -28566,7 +27528,6 @@
                 <w:szCs w:val="22"/>
               </w:rPr>
             </w:pPr>
-            <w:proofErr w:type="spellStart"/>
             <w:r>
               <w:rPr>
                 <w:rFonts w:ascii="Arial" w:hAnsi="Arial" w:cs="Times New Roman" w:hint="eastAsia"/>
@@ -28585,7 +27546,6 @@
               </w:rPr>
               <w:t>esoult</w:t>
             </w:r>
-            <w:proofErr w:type="spellEnd"/>
           </w:p>
         </w:tc>
         <w:tc>
@@ -28912,27 +27872,7 @@
           <w:sz w:val="20"/>
           <w:szCs w:val="20"/>
         </w:rPr>
-        <w:t>{"result</w:t>
-      </w:r>
-      <w:proofErr w:type="gramStart"/>
-      <w:r>
-        <w:rPr>
-          <w:rFonts w:ascii="Courier New" w:hAnsi="Courier New" w:cs="Courier New"/>
-          <w:color w:val="000000"/>
-          <w:sz w:val="20"/>
-          <w:szCs w:val="20"/>
-        </w:rPr>
-        <w:t>":{</w:t>
-      </w:r>
-      <w:proofErr w:type="gramEnd"/>
-      <w:r>
-        <w:rPr>
-          <w:rFonts w:ascii="Courier New" w:hAnsi="Courier New" w:cs="Courier New"/>
-          <w:color w:val="000000"/>
-          <w:sz w:val="20"/>
-          <w:szCs w:val="20"/>
-        </w:rPr>
-        <w:t>"i":"P</w:t>
+        <w:t>{"result":{"i":"P</w:t>
       </w:r>
       <w:r>
         <w:rPr>
@@ -29276,7 +28216,6 @@
                 <w:szCs w:val="22"/>
               </w:rPr>
             </w:pPr>
-            <w:proofErr w:type="spellStart"/>
             <w:r>
               <w:rPr>
                 <w:rFonts w:ascii="Arial" w:hAnsi="Arial" w:cs="Times New Roman"/>
@@ -29286,7 +28225,6 @@
               </w:rPr>
               <w:t>uid</w:t>
             </w:r>
-            <w:proofErr w:type="spellEnd"/>
           </w:p>
         </w:tc>
         <w:tc>
@@ -29445,7 +28383,6 @@
                 <w:szCs w:val="22"/>
               </w:rPr>
             </w:pPr>
-            <w:proofErr w:type="spellStart"/>
             <w:r>
               <w:rPr>
                 <w:rFonts w:ascii="Arial" w:hAnsi="Arial" w:cs="Times New Roman"/>
@@ -29464,7 +28401,6 @@
               </w:rPr>
               <w:t>sid</w:t>
             </w:r>
-            <w:proofErr w:type="spellEnd"/>
           </w:p>
         </w:tc>
         <w:tc>
@@ -29553,7 +28489,6 @@
                 <w:szCs w:val="22"/>
               </w:rPr>
             </w:pPr>
-            <w:proofErr w:type="spellStart"/>
             <w:r>
               <w:rPr>
                 <w:rFonts w:ascii="Arial" w:hAnsi="Arial" w:cs="Times New Roman"/>
@@ -29563,7 +28498,6 @@
               </w:rPr>
               <w:t>cnt</w:t>
             </w:r>
-            <w:proofErr w:type="spellEnd"/>
           </w:p>
         </w:tc>
         <w:tc>
@@ -29748,7 +28682,6 @@
                 <w:szCs w:val="22"/>
               </w:rPr>
             </w:pPr>
-            <w:proofErr w:type="spellStart"/>
             <w:r>
               <w:rPr>
                 <w:rFonts w:ascii="Arial" w:hAnsi="Arial" w:cs="Times New Roman" w:hint="eastAsia"/>
@@ -29767,7 +28700,6 @@
               </w:rPr>
               <w:t>esoult</w:t>
             </w:r>
-            <w:proofErr w:type="spellEnd"/>
           </w:p>
         </w:tc>
         <w:tc>
@@ -29811,7 +28743,6 @@
                 <w:szCs w:val="22"/>
               </w:rPr>
             </w:pPr>
-            <w:proofErr w:type="spellStart"/>
             <w:r>
               <w:rPr>
                 <w:rFonts w:ascii="Arial" w:hAnsi="Arial" w:cs="Times New Roman"/>
@@ -29821,7 +28752,6 @@
               </w:rPr>
               <w:t>i</w:t>
             </w:r>
-            <w:proofErr w:type="spellEnd"/>
           </w:p>
         </w:tc>
         <w:tc>
@@ -30034,7 +28964,6 @@
                 <w:szCs w:val="22"/>
               </w:rPr>
             </w:pPr>
-            <w:proofErr w:type="spellStart"/>
             <w:r>
               <w:rPr>
                 <w:rFonts w:ascii="Arial" w:hAnsi="Arial" w:cs="Times New Roman"/>
@@ -30044,7 +28973,6 @@
               </w:rPr>
               <w:t>pl</w:t>
             </w:r>
-            <w:proofErr w:type="spellEnd"/>
           </w:p>
         </w:tc>
         <w:tc>
@@ -30106,7 +29034,6 @@
                 <w:szCs w:val="22"/>
               </w:rPr>
             </w:pPr>
-            <w:proofErr w:type="spellStart"/>
             <w:r>
               <w:rPr>
                 <w:rFonts w:ascii="Arial" w:hAnsi="Arial" w:cs="Times New Roman"/>
@@ -30116,7 +29043,6 @@
               </w:rPr>
               <w:t>PictureWallId</w:t>
             </w:r>
-            <w:proofErr w:type="spellEnd"/>
           </w:p>
         </w:tc>
         <w:tc>
@@ -30282,7 +29208,6 @@
                 <w:szCs w:val="22"/>
               </w:rPr>
             </w:pPr>
-            <w:proofErr w:type="spellStart"/>
             <w:r>
               <w:rPr>
                 <w:rFonts w:ascii="Arial" w:hAnsi="Arial" w:cs="Times New Roman"/>
@@ -30292,7 +29217,6 @@
               </w:rPr>
               <w:t>FirstName</w:t>
             </w:r>
-            <w:proofErr w:type="spellEnd"/>
           </w:p>
         </w:tc>
         <w:tc>
@@ -30336,7 +29260,6 @@
                 <w:szCs w:val="22"/>
               </w:rPr>
             </w:pPr>
-            <w:proofErr w:type="spellStart"/>
             <w:r>
               <w:rPr>
                 <w:rFonts w:ascii="Arial" w:hAnsi="Arial" w:cs="Times New Roman"/>
@@ -30346,7 +29269,6 @@
               </w:rPr>
               <w:t>LastName</w:t>
             </w:r>
-            <w:proofErr w:type="spellEnd"/>
           </w:p>
         </w:tc>
         <w:tc>
@@ -30546,7 +29468,6 @@
                 <w:szCs w:val="22"/>
               </w:rPr>
             </w:pPr>
-            <w:proofErr w:type="spellStart"/>
             <w:r>
               <w:rPr>
                 <w:rFonts w:ascii="Arial" w:hAnsi="Arial" w:cs="Times New Roman"/>
@@ -30556,7 +29477,6 @@
               </w:rPr>
               <w:t>LikeFlagCnt</w:t>
             </w:r>
-            <w:proofErr w:type="spellEnd"/>
           </w:p>
         </w:tc>
         <w:tc>
@@ -30600,7 +29520,6 @@
                 <w:szCs w:val="22"/>
               </w:rPr>
             </w:pPr>
-            <w:proofErr w:type="spellStart"/>
             <w:r>
               <w:rPr>
                 <w:rFonts w:ascii="Arial" w:hAnsi="Arial" w:cs="Times New Roman"/>
@@ -30610,7 +29529,6 @@
               </w:rPr>
               <w:t>IsLiked</w:t>
             </w:r>
-            <w:proofErr w:type="spellEnd"/>
           </w:p>
         </w:tc>
         <w:tc>
@@ -31008,7 +29926,6 @@
                 <w:szCs w:val="22"/>
               </w:rPr>
             </w:pPr>
-            <w:proofErr w:type="spellStart"/>
             <w:r>
               <w:rPr>
                 <w:rFonts w:ascii="Arial" w:hAnsi="Arial" w:cs="Times New Roman"/>
@@ -31018,7 +29935,6 @@
               </w:rPr>
               <w:t>sid</w:t>
             </w:r>
-            <w:proofErr w:type="spellEnd"/>
           </w:p>
         </w:tc>
         <w:tc>
@@ -31107,7 +30023,6 @@
                 <w:szCs w:val="22"/>
               </w:rPr>
             </w:pPr>
-            <w:proofErr w:type="spellStart"/>
             <w:r>
               <w:rPr>
                 <w:rFonts w:ascii="Arial" w:hAnsi="Arial" w:cs="Times New Roman" w:hint="eastAsia"/>
@@ -31126,7 +30041,6 @@
               </w:rPr>
               <w:t>id</w:t>
             </w:r>
-            <w:proofErr w:type="spellEnd"/>
           </w:p>
         </w:tc>
         <w:tc>
@@ -31302,7 +30216,6 @@
                 <w:szCs w:val="22"/>
               </w:rPr>
             </w:pPr>
-            <w:proofErr w:type="spellStart"/>
             <w:r>
               <w:rPr>
                 <w:rFonts w:ascii="Arial" w:hAnsi="Arial" w:cs="Times New Roman" w:hint="eastAsia"/>
@@ -31321,7 +30234,6 @@
               </w:rPr>
               <w:t>esoult</w:t>
             </w:r>
-            <w:proofErr w:type="spellEnd"/>
           </w:p>
         </w:tc>
         <w:tc>
@@ -31365,7 +30277,6 @@
                 <w:szCs w:val="22"/>
               </w:rPr>
             </w:pPr>
-            <w:proofErr w:type="spellStart"/>
             <w:r>
               <w:rPr>
                 <w:rFonts w:ascii="Arial" w:hAnsi="Arial" w:cs="Times New Roman"/>
@@ -31375,7 +30286,6 @@
               </w:rPr>
               <w:t>i</w:t>
             </w:r>
-            <w:proofErr w:type="spellEnd"/>
           </w:p>
         </w:tc>
         <w:tc>
@@ -31658,7 +30568,6 @@
                 <w:szCs w:val="22"/>
               </w:rPr>
             </w:pPr>
-            <w:proofErr w:type="spellStart"/>
             <w:r>
               <w:rPr>
                 <w:rFonts w:ascii="Arial" w:hAnsi="Arial" w:cs="Times New Roman" w:hint="eastAsia"/>
@@ -31677,7 +30586,6 @@
               </w:rPr>
               <w:t>p</w:t>
             </w:r>
-            <w:proofErr w:type="spellEnd"/>
           </w:p>
         </w:tc>
         <w:tc>
@@ -31739,7 +30647,6 @@
                 <w:szCs w:val="22"/>
               </w:rPr>
             </w:pPr>
-            <w:proofErr w:type="spellStart"/>
             <w:r>
               <w:rPr>
                 <w:rFonts w:ascii="Arial" w:hAnsi="Arial" w:cs="Times New Roman" w:hint="eastAsia"/>
@@ -31758,7 +30665,6 @@
               </w:rPr>
               <w:t>v</w:t>
             </w:r>
-            <w:proofErr w:type="spellEnd"/>
           </w:p>
         </w:tc>
         <w:tc>
@@ -31868,7 +30774,6 @@
                 <w:szCs w:val="22"/>
               </w:rPr>
             </w:pPr>
-            <w:proofErr w:type="spellStart"/>
             <w:r>
               <w:rPr>
                 <w:rFonts w:ascii="Arial" w:hAnsi="Arial" w:cs="Times New Roman" w:hint="eastAsia"/>
@@ -31887,7 +30792,6 @@
               </w:rPr>
               <w:t>ssionId</w:t>
             </w:r>
-            <w:proofErr w:type="spellEnd"/>
           </w:p>
         </w:tc>
         <w:tc>
@@ -32153,7 +31057,6 @@
                 <w:szCs w:val="22"/>
               </w:rPr>
             </w:pPr>
-            <w:proofErr w:type="spellStart"/>
             <w:r>
               <w:rPr>
                 <w:rFonts w:ascii="Arial" w:hAnsi="Arial" w:cs="Times New Roman"/>
@@ -32163,7 +31066,6 @@
               </w:rPr>
               <w:t>Loaction</w:t>
             </w:r>
-            <w:proofErr w:type="spellEnd"/>
           </w:p>
         </w:tc>
         <w:tc>
@@ -32219,7 +31121,6 @@
                 <w:szCs w:val="22"/>
               </w:rPr>
             </w:pPr>
-            <w:proofErr w:type="spellStart"/>
             <w:r>
               <w:rPr>
                 <w:rFonts w:ascii="Arial" w:hAnsi="Arial" w:cs="Times New Roman"/>
@@ -32229,7 +31130,6 @@
               </w:rPr>
               <w:t>StartTime</w:t>
             </w:r>
-            <w:proofErr w:type="spellEnd"/>
           </w:p>
         </w:tc>
         <w:tc>
@@ -32303,7 +31203,6 @@
                 <w:szCs w:val="22"/>
               </w:rPr>
             </w:pPr>
-            <w:proofErr w:type="spellStart"/>
             <w:r>
               <w:rPr>
                 <w:rFonts w:ascii="Arial" w:hAnsi="Arial" w:cs="Times New Roman"/>
@@ -32313,7 +31212,6 @@
               </w:rPr>
               <w:t>EndTime</w:t>
             </w:r>
-            <w:proofErr w:type="spellEnd"/>
           </w:p>
         </w:tc>
         <w:tc>
@@ -32607,7 +31505,6 @@
                 <w:szCs w:val="22"/>
               </w:rPr>
             </w:pPr>
-            <w:proofErr w:type="spellStart"/>
             <w:r>
               <w:rPr>
                 <w:rFonts w:ascii="Arial" w:hAnsi="Arial" w:cs="Times New Roman"/>
@@ -32617,7 +31514,6 @@
               </w:rPr>
               <w:t>FirstName</w:t>
             </w:r>
-            <w:proofErr w:type="spellEnd"/>
           </w:p>
         </w:tc>
         <w:tc>
@@ -32673,7 +31569,6 @@
                 <w:szCs w:val="22"/>
               </w:rPr>
             </w:pPr>
-            <w:proofErr w:type="spellStart"/>
             <w:r>
               <w:rPr>
                 <w:rFonts w:ascii="Arial" w:hAnsi="Arial" w:cs="Times New Roman"/>
@@ -32683,7 +31578,6 @@
               </w:rPr>
               <w:t>LastName</w:t>
             </w:r>
-            <w:proofErr w:type="spellEnd"/>
           </w:p>
         </w:tc>
         <w:tc>
@@ -32976,197 +31870,7 @@
         <w:rPr>
           <w:color w:val="000000"/>
         </w:rPr>
-        <w:t xml:space="preserve">{"result":{"i":"SD0","r":"1","s":[{"SessionId":29633,"Title":"Catching the IOT _ bandwagon ; A hands-on session on SAP HCP and IOT </w:t>
-      </w:r>
-      <w:proofErr w:type="spellStart"/>
-      <w:r>
-        <w:rPr>
-          <w:color w:val="000000"/>
-        </w:rPr>
-        <w:t>services","Format":"Interactive</w:t>
-      </w:r>
-      <w:proofErr w:type="spellEnd"/>
-      <w:r>
-        <w:rPr>
-          <w:color w:val="000000"/>
-        </w:rPr>
-        <w:t xml:space="preserve"> </w:t>
-      </w:r>
-      <w:proofErr w:type="spellStart"/>
-      <w:r>
-        <w:rPr>
-          <w:color w:val="000000"/>
-        </w:rPr>
-        <w:t>Zone","Track":"Internet</w:t>
-      </w:r>
-      <w:proofErr w:type="spellEnd"/>
-      <w:r>
-        <w:rPr>
-          <w:color w:val="000000"/>
-        </w:rPr>
-        <w:t xml:space="preserve"> of Things","Location":"","StartTime":1454144400,"EndTime":1454148000,"Description":"With the recent push in SAP¡¯s strategy towards cloud and Digital Transformation, it has become increasingly important that all employees have a working knowledge about SAP¡¯s HCP and the various services that have been implemented on top of it. With this vision, we would like to conduct an interactive session where we would be get participants started on SAP HCP and enable them to use HCP IOT services. Participants will get a hands-on experience the IOT services _ creating device types, message types and finally devices which will be the actual representation of the sensors/microcontrollers in the real world. Interaction of IOT services with Hana for inbound or outbound communication from sensors to the database will also be covered as Hands on exercise. From here they will be ready with the data stored in the database which can be consumed in a UI to build a UI5 application. This session would enable developers with all the knowledge required to create IOT applications using SAP HCP.","Point":10,"Logo":""}],"</w:t>
-      </w:r>
-      <w:proofErr w:type="spellStart"/>
-      <w:r>
-        <w:rPr>
-          <w:color w:val="000000"/>
-        </w:rPr>
-        <w:t>sp</w:t>
-      </w:r>
-      <w:proofErr w:type="spellEnd"/>
-      <w:proofErr w:type="gramStart"/>
-      <w:r>
-        <w:rPr>
-          <w:color w:val="000000"/>
-        </w:rPr>
-        <w:t>":[</w:t>
-      </w:r>
-      <w:proofErr w:type="gramEnd"/>
-      <w:r>
-        <w:rPr>
-          <w:color w:val="000000"/>
-        </w:rPr>
-        <w:t>{"</w:t>
-      </w:r>
-      <w:proofErr w:type="spellStart"/>
-      <w:r>
-        <w:rPr>
-          <w:color w:val="000000"/>
-        </w:rPr>
-        <w:t>FirstName</w:t>
-      </w:r>
-      <w:proofErr w:type="spellEnd"/>
-      <w:r>
-        <w:rPr>
-          <w:color w:val="000000"/>
-        </w:rPr>
-        <w:t>":"</w:t>
-      </w:r>
-      <w:proofErr w:type="spellStart"/>
-      <w:r>
-        <w:rPr>
-          <w:color w:val="000000"/>
-        </w:rPr>
-        <w:t>Reema</w:t>
-      </w:r>
-      <w:proofErr w:type="spellEnd"/>
-      <w:r>
-        <w:rPr>
-          <w:color w:val="000000"/>
-        </w:rPr>
-        <w:t>","</w:t>
-      </w:r>
-      <w:proofErr w:type="spellStart"/>
-      <w:r>
-        <w:rPr>
-          <w:color w:val="000000"/>
-        </w:rPr>
-        <w:t>LastName</w:t>
-      </w:r>
-      <w:proofErr w:type="spellEnd"/>
-      <w:r>
-        <w:rPr>
-          <w:color w:val="000000"/>
-        </w:rPr>
-        <w:t>":"Mittal ","</w:t>
-      </w:r>
-      <w:proofErr w:type="spellStart"/>
-      <w:r>
-        <w:rPr>
-          <w:color w:val="000000"/>
-        </w:rPr>
-        <w:t>Title":"Associate</w:t>
-      </w:r>
-      <w:proofErr w:type="spellEnd"/>
-      <w:r>
-        <w:rPr>
-          <w:color w:val="000000"/>
-        </w:rPr>
-        <w:t xml:space="preserve"> </w:t>
-      </w:r>
-      <w:proofErr w:type="spellStart"/>
-      <w:r>
-        <w:rPr>
-          <w:color w:val="000000"/>
-        </w:rPr>
-        <w:t>Architect","Icon":"","Role":"Presenter</w:t>
-      </w:r>
-      <w:proofErr w:type="spellEnd"/>
-      <w:r>
-        <w:rPr>
-          <w:color w:val="000000"/>
-        </w:rPr>
-        <w:t>"},{"</w:t>
-      </w:r>
-      <w:proofErr w:type="spellStart"/>
-      <w:r>
-        <w:rPr>
-          <w:color w:val="000000"/>
-        </w:rPr>
-        <w:t>FirstName</w:t>
-      </w:r>
-      <w:proofErr w:type="spellEnd"/>
-      <w:r>
-        <w:rPr>
-          <w:color w:val="000000"/>
-        </w:rPr>
-        <w:t>":"</w:t>
-      </w:r>
-      <w:proofErr w:type="spellStart"/>
-      <w:r>
-        <w:rPr>
-          <w:color w:val="000000"/>
-        </w:rPr>
-        <w:t>Vaibhav</w:t>
-      </w:r>
-      <w:proofErr w:type="spellEnd"/>
-      <w:r>
-        <w:rPr>
-          <w:color w:val="000000"/>
-        </w:rPr>
-        <w:t>","</w:t>
-      </w:r>
-      <w:proofErr w:type="spellStart"/>
-      <w:r>
-        <w:rPr>
-          <w:color w:val="000000"/>
-        </w:rPr>
-        <w:t>LastName</w:t>
-      </w:r>
-      <w:proofErr w:type="spellEnd"/>
-      <w:r>
-        <w:rPr>
-          <w:color w:val="000000"/>
-        </w:rPr>
-        <w:t>":"Arora ","</w:t>
-      </w:r>
-      <w:proofErr w:type="spellStart"/>
-      <w:r>
-        <w:rPr>
-          <w:color w:val="000000"/>
-        </w:rPr>
-        <w:t>Title":"Associate</w:t>
-      </w:r>
-      <w:proofErr w:type="spellEnd"/>
-      <w:r>
-        <w:rPr>
-          <w:color w:val="000000"/>
-        </w:rPr>
-        <w:t xml:space="preserve"> </w:t>
-      </w:r>
-      <w:proofErr w:type="spellStart"/>
-      <w:r>
-        <w:rPr>
-          <w:color w:val="000000"/>
-        </w:rPr>
-        <w:t>Developer","Icon":"","Role":"Presenter</w:t>
-      </w:r>
-      <w:proofErr w:type="spellEnd"/>
-      <w:r>
-        <w:rPr>
-          <w:color w:val="000000"/>
-        </w:rPr>
-        <w:t>"}]}}</w:t>
+        <w:t>{"result":{"i":"SD0","r":"1","s":[{"SessionId":29633,"Title":"Catching the IOT _ bandwagon ; A hands-on session on SAP HCP and IOT services","Format":"Interactive Zone","Track":"Internet of Things","Location":"","StartTime":1454144400,"EndTime":1454148000,"Description":"With the recent push in SAP¡¯s strategy towards cloud and Digital Transformation, it has become increasingly important that all employees have a working knowledge about SAP¡¯s HCP and the various services that have been implemented on top of it. With this vision, we would like to conduct an interactive session where we would be get participants started on SAP HCP and enable them to use HCP IOT services. Participants will get a hands-on experience the IOT services _ creating device types, message types and finally devices which will be the actual representation of the sensors/microcontrollers in the real world. Interaction of IOT services with Hana for inbound or outbound communication from sensors to the database will also be covered as Hands on exercise. From here they will be ready with the data stored in the database which can be consumed in a UI to build a UI5 application. This session would enable developers with all the knowledge required to create IOT applications using SAP HCP.","Point":10,"Logo":""}],"sp":[{"FirstName":"Reema","LastName":"Mittal ","Title":"Associate Architect","Icon":"","Role":"Presenter"},{"FirstName":"Vaibhav","LastName":"Arora ","Title":"Associate Developer","Icon":"","Role":"Presenter"}]}}</w:t>
       </w:r>
     </w:p>
     <w:p/>
@@ -33461,7 +32165,6 @@
                 <w:szCs w:val="22"/>
               </w:rPr>
             </w:pPr>
-            <w:proofErr w:type="spellStart"/>
             <w:r>
               <w:rPr>
                 <w:rFonts w:ascii="Arial" w:hAnsi="Arial" w:cs="Times New Roman" w:hint="eastAsia"/>
@@ -33480,7 +32183,6 @@
               </w:rPr>
               <w:t>id</w:t>
             </w:r>
-            <w:proofErr w:type="spellEnd"/>
           </w:p>
         </w:tc>
         <w:tc>
@@ -33674,7 +32376,6 @@
                 <w:szCs w:val="22"/>
               </w:rPr>
             </w:pPr>
-            <w:proofErr w:type="spellStart"/>
             <w:r>
               <w:rPr>
                 <w:rFonts w:ascii="Arial" w:hAnsi="Arial" w:cs="Times New Roman" w:hint="eastAsia"/>
@@ -33693,7 +32394,6 @@
               </w:rPr>
               <w:t>esoult</w:t>
             </w:r>
-            <w:proofErr w:type="spellEnd"/>
           </w:p>
         </w:tc>
         <w:tc>
@@ -33737,7 +32437,6 @@
                 <w:szCs w:val="22"/>
               </w:rPr>
             </w:pPr>
-            <w:proofErr w:type="spellStart"/>
             <w:r>
               <w:rPr>
                 <w:rFonts w:ascii="Arial" w:hAnsi="Arial" w:cs="Times New Roman"/>
@@ -33747,7 +32446,6 @@
               </w:rPr>
               <w:t>i</w:t>
             </w:r>
-            <w:proofErr w:type="spellEnd"/>
           </w:p>
         </w:tc>
         <w:tc>
@@ -33987,7 +32685,6 @@
                 <w:szCs w:val="22"/>
               </w:rPr>
             </w:pPr>
-            <w:proofErr w:type="spellStart"/>
             <w:r>
               <w:rPr>
                 <w:rFonts w:ascii="Arial" w:hAnsi="Arial" w:cs="Times New Roman" w:hint="eastAsia"/>
@@ -34015,7 +32712,6 @@
               </w:rPr>
               <w:t>l</w:t>
             </w:r>
-            <w:proofErr w:type="spellEnd"/>
           </w:p>
         </w:tc>
         <w:tc>
@@ -34077,7 +32773,6 @@
                 <w:szCs w:val="22"/>
               </w:rPr>
             </w:pPr>
-            <w:proofErr w:type="spellStart"/>
             <w:r>
               <w:rPr>
                 <w:rFonts w:ascii="Arial" w:hAnsi="Arial" w:cs="Times New Roman" w:hint="eastAsia"/>
@@ -34096,7 +32791,6 @@
               </w:rPr>
               <w:t>p</w:t>
             </w:r>
-            <w:proofErr w:type="spellEnd"/>
           </w:p>
         </w:tc>
         <w:tc>
@@ -34375,21 +33069,7 @@
         <w:rPr>
           <w:color w:val="000000"/>
         </w:rPr>
-        <w:t>{"result</w:t>
-      </w:r>
-      <w:proofErr w:type="gramStart"/>
-      <w:r>
-        <w:rPr>
-          <w:color w:val="000000"/>
-        </w:rPr>
-        <w:t>":{</w:t>
-      </w:r>
-      <w:proofErr w:type="gramEnd"/>
-      <w:r>
-        <w:rPr>
-          <w:color w:val="000000"/>
-        </w:rPr>
-        <w:t>"i":"PML0","pl":[{"Picture":"3/1453358990.png","Category":"cate 2","Comment":""},{"Picture":"2/1453360754.png","Category":"cate 1","Comment":""},{"Picture":"2/1453358990.png","Category":"cate 2","Comment":""}],"r":"1"}}</w:t>
+        <w:t>{"result":{"i":"PML0","pl":[{"Picture":"3/1453358990.png","Category":"cate 2","Comment":""},{"Picture":"2/1453360754.png","Category":"cate 1","Comment":""},{"Picture":"2/1453358990.png","Category":"cate 2","Comment":""}],"r":"1"}}</w:t>
       </w:r>
     </w:p>
     <w:p/>
@@ -34409,14 +33089,12 @@
       <w:r>
         <w:t>获得</w:t>
       </w:r>
-      <w:proofErr w:type="spellStart"/>
       <w:r>
         <w:rPr>
           <w:rFonts w:hint="eastAsia"/>
         </w:rPr>
         <w:t>Sustainbility</w:t>
       </w:r>
-      <w:proofErr w:type="spellEnd"/>
       <w:r>
         <w:t>内容：</w:t>
       </w:r>
@@ -34787,7 +33465,6 @@
                 <w:szCs w:val="22"/>
               </w:rPr>
             </w:pPr>
-            <w:proofErr w:type="spellStart"/>
             <w:r>
               <w:rPr>
                 <w:rFonts w:ascii="Arial" w:hAnsi="Arial" w:cs="Times New Roman" w:hint="eastAsia"/>
@@ -34806,7 +33483,6 @@
               </w:rPr>
               <w:t>esoult</w:t>
             </w:r>
-            <w:proofErr w:type="spellEnd"/>
           </w:p>
         </w:tc>
         <w:tc>
@@ -34850,7 +33526,6 @@
                 <w:szCs w:val="22"/>
               </w:rPr>
             </w:pPr>
-            <w:proofErr w:type="spellStart"/>
             <w:r>
               <w:rPr>
                 <w:rFonts w:ascii="Arial" w:hAnsi="Arial" w:cs="Times New Roman"/>
@@ -34860,7 +33535,6 @@
               </w:rPr>
               <w:t>i</w:t>
             </w:r>
-            <w:proofErr w:type="spellEnd"/>
           </w:p>
         </w:tc>
         <w:tc>
@@ -35133,133 +33807,7 @@
         <w:rPr>
           <w:color w:val="000000"/>
         </w:rPr>
-        <w:t>{"result</w:t>
-      </w:r>
-      <w:proofErr w:type="gramStart"/>
-      <w:r>
-        <w:rPr>
-          <w:color w:val="000000"/>
-        </w:rPr>
-        <w:t>":{</w:t>
-      </w:r>
-      <w:proofErr w:type="gramEnd"/>
-      <w:r>
-        <w:rPr>
-          <w:color w:val="000000"/>
-        </w:rPr>
-        <w:t>"i":"SI0","r":"1.    I take public transportation and/or cycle or walk to d-</w:t>
-      </w:r>
-      <w:proofErr w:type="spellStart"/>
-      <w:r>
-        <w:rPr>
-          <w:color w:val="000000"/>
-        </w:rPr>
-        <w:t>kom</w:t>
-      </w:r>
-      <w:proofErr w:type="spellEnd"/>
-      <w:r>
-        <w:rPr>
-          <w:color w:val="000000"/>
-        </w:rPr>
-        <w:t xml:space="preserve"> Shanghai venue.\n\n2.    I save paper by using electronic onsite guide in d-</w:t>
-      </w:r>
-      <w:proofErr w:type="spellStart"/>
-      <w:r>
-        <w:rPr>
-          <w:color w:val="000000"/>
-        </w:rPr>
-        <w:t>kom</w:t>
-      </w:r>
-      <w:proofErr w:type="spellEnd"/>
-      <w:r>
-        <w:rPr>
-          <w:color w:val="000000"/>
-        </w:rPr>
-        <w:t xml:space="preserve"> app.\n\n3.    I finish off my meals and have “clean plate” </w:t>
-      </w:r>
-      <w:proofErr w:type="gramStart"/>
-      <w:r>
-        <w:rPr>
-          <w:color w:val="000000"/>
-        </w:rPr>
-        <w:t>today.\n\n4</w:t>
-      </w:r>
-      <w:proofErr w:type="gramEnd"/>
-      <w:r>
-        <w:rPr>
-          <w:color w:val="000000"/>
-        </w:rPr>
-        <w:t xml:space="preserve">.    I drink bottled water and recycle plastic bottles to recycle bins, and/or used my own cup to </w:t>
-      </w:r>
-      <w:proofErr w:type="gramStart"/>
-      <w:r>
-        <w:rPr>
-          <w:color w:val="000000"/>
-        </w:rPr>
-        <w:t>drink.\n\n5</w:t>
-      </w:r>
-      <w:proofErr w:type="gramEnd"/>
-      <w:r>
-        <w:rPr>
-          <w:color w:val="000000"/>
-        </w:rPr>
-        <w:t xml:space="preserve">.    I do not smoke </w:t>
-      </w:r>
-      <w:proofErr w:type="gramStart"/>
-      <w:r>
-        <w:rPr>
-          <w:color w:val="000000"/>
-        </w:rPr>
-        <w:t>today.\n\n6</w:t>
-      </w:r>
-      <w:proofErr w:type="gramEnd"/>
-      <w:r>
-        <w:rPr>
-          <w:color w:val="000000"/>
-        </w:rPr>
-        <w:t>.    At d-</w:t>
-      </w:r>
-      <w:proofErr w:type="spellStart"/>
-      <w:r>
-        <w:rPr>
-          <w:color w:val="000000"/>
-        </w:rPr>
-        <w:t>kom</w:t>
-      </w:r>
-      <w:proofErr w:type="spellEnd"/>
-      <w:r>
-        <w:rPr>
-          <w:color w:val="000000"/>
-        </w:rPr>
-        <w:t xml:space="preserve">, I support to use old laptops and furniture that were moved from Labs China Shanghai </w:t>
-      </w:r>
-      <w:proofErr w:type="gramStart"/>
-      <w:r>
-        <w:rPr>
-          <w:color w:val="000000"/>
-        </w:rPr>
-        <w:t>Campus.\n\n7</w:t>
-      </w:r>
-      <w:proofErr w:type="gramEnd"/>
-      <w:r>
-        <w:rPr>
-          <w:color w:val="000000"/>
-        </w:rPr>
-        <w:t>.    I share pictures about sustainability on the “Moments” of d-</w:t>
-      </w:r>
-      <w:proofErr w:type="spellStart"/>
-      <w:r>
-        <w:rPr>
-          <w:color w:val="000000"/>
-        </w:rPr>
-        <w:t>kom</w:t>
-      </w:r>
-      <w:proofErr w:type="spellEnd"/>
-      <w:r>
-        <w:rPr>
-          <w:color w:val="000000"/>
-        </w:rPr>
-        <w:t xml:space="preserve"> Shanghai App"}}</w:t>
+        <w:t>{"result":{"i":"SI0","r":"1.    I take public transportation and/or cycle or walk to d-kom Shanghai venue.\n\n2.    I save paper by using electronic onsite guide in d-kom app.\n\n3.    I finish off my meals and have “clean plate” today.\n\n4.    I drink bottled water and recycle plastic bottles to recycle bins, and/or used my own cup to drink.\n\n5.    I do not smoke today.\n\n6.    At d-kom, I support to use old laptops and furniture that were moved from Labs China Shanghai Campus.\n\n7.    I share pictures about sustainability on the “Moments” of d-kom Shanghai App"}}</w:t>
       </w:r>
     </w:p>
     <w:p/>
@@ -35277,13 +33825,8 @@
       <w:r>
         <w:t>发送</w:t>
       </w:r>
-      <w:proofErr w:type="spellStart"/>
-      <w:r>
-        <w:t>Sustainbility</w:t>
-      </w:r>
-      <w:proofErr w:type="spellEnd"/>
-      <w:r>
-        <w:t xml:space="preserve"> </w:t>
+      <w:r>
+        <w:t xml:space="preserve">Sustainbility </w:t>
       </w:r>
       <w:r>
         <w:rPr>
@@ -35580,7 +34123,6 @@
                 <w:szCs w:val="22"/>
               </w:rPr>
             </w:pPr>
-            <w:proofErr w:type="spellStart"/>
             <w:r>
               <w:rPr>
                 <w:rFonts w:ascii="Arial" w:hAnsi="Arial" w:cs="Times New Roman" w:hint="eastAsia"/>
@@ -35599,7 +34141,6 @@
               </w:rPr>
               <w:t>id</w:t>
             </w:r>
-            <w:proofErr w:type="spellEnd"/>
           </w:p>
         </w:tc>
         <w:tc>
@@ -35775,7 +34316,6 @@
                 <w:szCs w:val="22"/>
               </w:rPr>
             </w:pPr>
-            <w:proofErr w:type="spellStart"/>
             <w:r>
               <w:rPr>
                 <w:rFonts w:ascii="Arial" w:hAnsi="Arial" w:cs="Times New Roman" w:hint="eastAsia"/>
@@ -35794,7 +34334,6 @@
               </w:rPr>
               <w:t>esoult</w:t>
             </w:r>
-            <w:proofErr w:type="spellEnd"/>
           </w:p>
         </w:tc>
         <w:tc>
@@ -35838,7 +34377,6 @@
                 <w:szCs w:val="22"/>
               </w:rPr>
             </w:pPr>
-            <w:proofErr w:type="spellStart"/>
             <w:r>
               <w:rPr>
                 <w:rFonts w:ascii="Arial" w:hAnsi="Arial" w:cs="Times New Roman"/>
@@ -35849,7 +34387,6 @@
               <w:lastRenderedPageBreak/>
               <w:t>i</w:t>
             </w:r>
-            <w:proofErr w:type="spellEnd"/>
           </w:p>
         </w:tc>
         <w:tc>
@@ -36131,21 +34668,7 @@
         <w:rPr>
           <w:color w:val="000000"/>
         </w:rPr>
-        <w:t>{"result</w:t>
-      </w:r>
-      <w:proofErr w:type="gramStart"/>
-      <w:r>
-        <w:rPr>
-          <w:color w:val="000000"/>
-        </w:rPr>
-        <w:t>":{</w:t>
-      </w:r>
-      <w:proofErr w:type="gramEnd"/>
-      <w:r>
-        <w:rPr>
-          <w:color w:val="000000"/>
-        </w:rPr>
-        <w:t>"i":"SD0","r":0}}</w:t>
+        <w:t>{"result":{"i":"SD0","r":0}}</w:t>
       </w:r>
     </w:p>
     <w:p/>
@@ -36167,6 +34690,275 @@
           <w:rFonts w:hint="eastAsia"/>
         </w:rPr>
         <w:t>打</w:t>
+      </w:r>
+    </w:p>
+    <w:p>
+      <w:pPr>
+        <w:pStyle w:val="a4"/>
+        <w:numPr>
+          <w:ilvl w:val="0"/>
+          <w:numId w:val="1"/>
+        </w:numPr>
+        <w:ind w:firstLineChars="0"/>
+      </w:pPr>
+    </w:p>
+    <w:p>
+      <w:pPr>
+        <w:pStyle w:val="a4"/>
+        <w:numPr>
+          <w:ilvl w:val="0"/>
+          <w:numId w:val="1"/>
+        </w:numPr>
+        <w:ind w:firstLineChars="0"/>
+      </w:pPr>
+      <w:r>
+        <w:tab/>
+      </w:r>
+    </w:p>
+    <w:p>
+      <w:pPr>
+        <w:pStyle w:val="HTML"/>
+        <w:rPr>
+          <w:color w:val="000000"/>
+        </w:rPr>
+      </w:pPr>
+      <w:r>
+        <w:rPr>
+          <w:color w:val="000000"/>
+        </w:rPr>
+        <w:t>Item</w:t>
+      </w:r>
+      <w:r>
+        <w:rPr>
+          <w:color w:val="000000"/>
+        </w:rPr>
+        <w:tab/>
+      </w:r>
+      <w:r>
+        <w:rPr>
+          <w:color w:val="000000"/>
+        </w:rPr>
+        <w:tab/>
+      </w:r>
+      <w:r>
+        <w:rPr>
+          <w:color w:val="000000"/>
+        </w:rPr>
+        <w:tab/>
+        <w:t xml:space="preserve">      Credits</w:t>
+      </w:r>
+    </w:p>
+    <w:p>
+      <w:pPr>
+        <w:pStyle w:val="HTML"/>
+      </w:pPr>
+      <w:r>
+        <w:rPr>
+          <w:color w:val="000000"/>
+        </w:rPr>
+        <w:t xml:space="preserve">Session: </w:t>
+      </w:r>
+      <w:r>
+        <w:rPr>
+          <w:color w:val="000000"/>
+        </w:rPr>
+        <w:tab/>
+      </w:r>
+      <w:r>
+        <w:rPr>
+          <w:color w:val="000000"/>
+        </w:rPr>
+        <w:tab/>
+      </w:r>
+      <w:r>
+        <w:rPr>
+          <w:color w:val="000000"/>
+        </w:rPr>
+        <w:tab/>
+      </w:r>
+      <w:r>
+        <w:rPr>
+          <w:color w:val="000000"/>
+        </w:rPr>
+        <w:t>20</w:t>
+      </w:r>
+      <w:r>
+        <w:rPr>
+          <w:color w:val="000000"/>
+        </w:rPr>
+        <w:br/>
+        <w:t xml:space="preserve">DemoJam: </w:t>
+      </w:r>
+      <w:r>
+        <w:rPr>
+          <w:color w:val="000000"/>
+        </w:rPr>
+        <w:tab/>
+      </w:r>
+      <w:r>
+        <w:rPr>
+          <w:color w:val="000000"/>
+        </w:rPr>
+        <w:tab/>
+      </w:r>
+      <w:r>
+        <w:rPr>
+          <w:color w:val="000000"/>
+        </w:rPr>
+        <w:tab/>
+      </w:r>
+      <w:r>
+        <w:rPr>
+          <w:color w:val="000000"/>
+        </w:rPr>
+        <w:t>35</w:t>
+      </w:r>
+      <w:r>
+        <w:rPr>
+          <w:color w:val="000000"/>
+        </w:rPr>
+        <w:br/>
+        <w:t xml:space="preserve">Upload photo (Moments): </w:t>
+      </w:r>
+      <w:r>
+        <w:rPr>
+          <w:color w:val="000000"/>
+        </w:rPr>
+        <w:tab/>
+      </w:r>
+      <w:r>
+        <w:rPr>
+          <w:color w:val="000000"/>
+        </w:rPr>
+        <w:t>2/</w:t>
+      </w:r>
+      <w:r>
+        <w:rPr>
+          <w:color w:val="000000"/>
+        </w:rPr>
+        <w:t>P</w:t>
+      </w:r>
+      <w:r>
+        <w:rPr>
+          <w:color w:val="000000"/>
+        </w:rPr>
+        <w:t xml:space="preserve"> (</w:t>
+      </w:r>
+      <w:r>
+        <w:rPr>
+          <w:color w:val="000000"/>
+        </w:rPr>
+        <w:t>limitation : 6 photos</w:t>
+      </w:r>
+      <w:r>
+        <w:rPr>
+          <w:color w:val="000000"/>
+        </w:rPr>
+        <w:t>)</w:t>
+      </w:r>
+      <w:r>
+        <w:rPr>
+          <w:color w:val="000000"/>
+        </w:rPr>
+        <w:br/>
+        <w:t xml:space="preserve">Upload avatar: </w:t>
+      </w:r>
+      <w:r>
+        <w:rPr>
+          <w:color w:val="000000"/>
+        </w:rPr>
+        <w:tab/>
+      </w:r>
+      <w:r>
+        <w:rPr>
+          <w:color w:val="000000"/>
+        </w:rPr>
+        <w:tab/>
+      </w:r>
+      <w:r>
+        <w:rPr>
+          <w:color w:val="000000"/>
+        </w:rPr>
+        <w:tab/>
+      </w:r>
+      <w:r>
+        <w:rPr>
+          <w:color w:val="000000"/>
+        </w:rPr>
+        <w:t>5</w:t>
+      </w:r>
+      <w:r>
+        <w:rPr>
+          <w:color w:val="000000"/>
+        </w:rPr>
+        <w:br/>
+        <w:t xml:space="preserve">Sustainability campaign: </w:t>
+      </w:r>
+      <w:r>
+        <w:rPr>
+          <w:color w:val="000000"/>
+        </w:rPr>
+        <w:tab/>
+        <w:t>5</w:t>
+      </w:r>
+      <w:r>
+        <w:rPr>
+          <w:color w:val="000000"/>
+        </w:rPr>
+        <w:br/>
+        <w:t>Staff/Ambassador</w:t>
+      </w:r>
+      <w:r>
+        <w:rPr>
+          <w:color w:val="000000"/>
+        </w:rPr>
+        <w:t xml:space="preserve">: </w:t>
+      </w:r>
+      <w:r>
+        <w:rPr>
+          <w:color w:val="000000"/>
+        </w:rPr>
+        <w:tab/>
+      </w:r>
+      <w:r>
+        <w:rPr>
+          <w:color w:val="000000"/>
+        </w:rPr>
+        <w:tab/>
+      </w:r>
+      <w:r>
+        <w:rPr>
+          <w:color w:val="000000"/>
+        </w:rPr>
+        <w:t>100</w:t>
+      </w:r>
+      <w:r>
+        <w:rPr>
+          <w:color w:val="000000"/>
+        </w:rPr>
+        <w:br/>
+        <w:t xml:space="preserve">Speaker: </w:t>
+      </w:r>
+      <w:r>
+        <w:rPr>
+          <w:color w:val="000000"/>
+        </w:rPr>
+        <w:tab/>
+      </w:r>
+      <w:r>
+        <w:rPr>
+          <w:color w:val="000000"/>
+        </w:rPr>
+        <w:tab/>
+        <w:t>credits</w:t>
+      </w:r>
+      <w:bookmarkStart w:id="2" w:name="_GoBack"/>
+      <w:bookmarkEnd w:id="2"/>
+      <w:r>
+        <w:rPr>
+          <w:color w:val="000000"/>
+        </w:rPr>
+        <w:t xml:space="preserve"> of his own session </w:t>
       </w:r>
     </w:p>
     <w:sectPr>

</xml_diff>